<commit_message>
Updated Project 3 with few final touches
</commit_message>
<xml_diff>
--- a/Udacity Preparing and Modelling Data/Project 3 Project Market Analysis Report for National Clothing Chain/National Clothing Chain Summary Report.docx
+++ b/Udacity Preparing and Modelling Data/Project 3 Project Market Analysis Report for National Clothing Chain/National Clothing Chain Summary Report.docx
@@ -50,59 +50,6 @@
             <w:pPr>
               <w:pStyle w:val="Subtitle"/>
             </w:pPr>
-            <w:sdt>
-              <w:sdtPr>
-                <w:alias w:val="Overall Status:"/>
-                <w:tag w:val="Overall Status:"/>
-                <w:id w:val="-290989189"/>
-                <w:placeholder>
-                  <w:docPart w:val="529B540DC5E64305BC99E6169D733748"/>
-                </w:placeholder>
-                <w:temporary/>
-                <w:showingPlcHdr/>
-                <w15:appearance w15:val="hidden"/>
-              </w:sdtPr>
-              <w:sdtContent>
-                <w:r>
-                  <w:t>Overall Status:</w:t>
-                </w:r>
-              </w:sdtContent>
-            </w:sdt>
-            <w:r>
-              <w:t> </w:t>
-            </w:r>
-            <w:sdt>
-              <w:sdtPr>
-                <w:rPr>
-                  <w:rStyle w:val="Strong"/>
-                </w:rPr>
-                <w:alias w:val="Enter Status:"/>
-                <w:tag w:val="Enter Status:"/>
-                <w:id w:val="1926991762"/>
-                <w:placeholder>
-                  <w:docPart w:val="FA70B8FB13B548888CC002FAF86FEE29"/>
-                </w:placeholder>
-                <w:showingPlcHdr/>
-                <w:dataBinding w:prefixMappings="xmlns:ns0='http://purl.org/dc/elements/1.1/' xmlns:ns1='http://schemas.openxmlformats.org/package/2006/metadata/core-properties' " w:xpath="/ns1:coreProperties[1]/ns0:description[1]" w:storeItemID="{6C3C8BC8-F283-45AE-878A-BAB7291924A1}"/>
-                <w15:appearance w15:val="hidden"/>
-                <w:text w:multiLine="1"/>
-              </w:sdtPr>
-              <w:sdtEndPr>
-                <w:rPr>
-                  <w:rStyle w:val="DefaultParagraphFont"/>
-                  <w:b w:val="0"/>
-                  <w:bCs w:val="0"/>
-                </w:rPr>
-              </w:sdtEndPr>
-              <w:sdtContent>
-                <w:r>
-                  <w:rPr>
-                    <w:rStyle w:val="Strong"/>
-                  </w:rPr>
-                  <w:t>Status</w:t>
-                </w:r>
-              </w:sdtContent>
-            </w:sdt>
             <w:r>
               <w:t xml:space="preserve"> </w:t>
             </w:r>
@@ -139,230 +86,24 @@
         <w:t>Market Analysis Report for National Clothing Chain</w:t>
       </w:r>
     </w:p>
-    <w:p>
-      <w:pPr>
-        <w:pStyle w:val="Date"/>
-      </w:pPr>
-      <w:sdt>
-        <w:sdtPr>
-          <w:alias w:val="Enter Date:"/>
-          <w:tag w:val="Enter Date:"/>
-          <w:id w:val="-812406238"/>
-          <w:placeholder>
-            <w:docPart w:val="995BA8C513C142B9A07616CCB00B4A69"/>
-          </w:placeholder>
-          <w:temporary/>
-          <w:showingPlcHdr/>
-          <w15:appearance w15:val="hidden"/>
-        </w:sdtPr>
-        <w:sdtContent>
-          <w:r>
-            <w:t>Date</w:t>
-          </w:r>
-        </w:sdtContent>
-      </w:sdt>
-    </w:p>
-    <w:tbl>
-      <w:tblPr>
-        <w:tblStyle w:val="TableGrid"/>
-        <w:tblW w:w="0" w:type="auto"/>
-        <w:tblBorders>
-          <w:top w:val="none" w:sz="0" w:space="0" w:color="auto"/>
-          <w:left w:val="none" w:sz="0" w:space="0" w:color="auto"/>
-          <w:bottom w:val="none" w:sz="0" w:space="0" w:color="auto"/>
-          <w:right w:val="none" w:sz="0" w:space="0" w:color="auto"/>
-          <w:insideH w:val="none" w:sz="0" w:space="0" w:color="auto"/>
-          <w:insideV w:val="none" w:sz="0" w:space="0" w:color="auto"/>
-        </w:tblBorders>
-        <w:tblLayout w:type="fixed"/>
-        <w:tblCellMar>
-          <w:left w:w="0" w:type="dxa"/>
-          <w:right w:w="0" w:type="dxa"/>
-        </w:tblCellMar>
-        <w:tblLook w:val="04A0" w:firstRow="1" w:lastRow="0" w:firstColumn="1" w:lastColumn="0" w:noHBand="0" w:noVBand="1"/>
-        <w:tblDescription w:val="Legend table to enter Status Code Legend"/>
-      </w:tblPr>
-      <w:tblGrid>
-        <w:gridCol w:w="3694"/>
-        <w:gridCol w:w="7106"/>
-      </w:tblGrid>
-      <w:tr>
-        <w:tc>
-          <w:tcPr>
-            <w:tcW w:w="3694" w:type="dxa"/>
-          </w:tcPr>
-          <w:p>
-            <w:pPr>
-              <w:pStyle w:val="Heading2"/>
-            </w:pPr>
-            <w:sdt>
-              <w:sdtPr>
-                <w:alias w:val="Status Code Legend:"/>
-                <w:tag w:val="Status Code Legend:"/>
-                <w:id w:val="-2072729405"/>
-                <w:placeholder>
-                  <w:docPart w:val="B037CE07DAE74B23ACC56496382CBB43"/>
-                </w:placeholder>
-                <w:temporary/>
-                <w:showingPlcHdr/>
-                <w15:appearance w15:val="hidden"/>
-              </w:sdtPr>
-              <w:sdtContent>
-                <w:r>
-                  <w:t>Status Code Legend</w:t>
-                </w:r>
-              </w:sdtContent>
-            </w:sdt>
-          </w:p>
-        </w:tc>
-        <w:tc>
-          <w:tcPr>
-            <w:tcW w:w="7106" w:type="dxa"/>
-          </w:tcPr>
-          <w:p>
-            <w:pPr>
-              <w:pStyle w:val="Heading2"/>
-            </w:pPr>
-          </w:p>
-        </w:tc>
-      </w:tr>
-      <w:tr>
-        <w:tc>
-          <w:tcPr>
-            <w:tcW w:w="3694" w:type="dxa"/>
-          </w:tcPr>
-          <w:p>
-            <w:pPr>
-              <w:pStyle w:val="ListBullet2"/>
-              <w:numPr>
-                <w:ilvl w:val="0"/>
-                <w:numId w:val="35"/>
-              </w:numPr>
-            </w:pPr>
-            <w:sdt>
-              <w:sdtPr>
-                <w:alias w:val="Enter Legend 1:"/>
-                <w:tag w:val="Enter Legend 1:"/>
-                <w:id w:val="-1451001250"/>
-                <w:placeholder>
-                  <w:docPart w:val="FAF260395A554416AB50291AAF7434B2"/>
-                </w:placeholder>
-                <w:temporary/>
-                <w:showingPlcHdr/>
-                <w15:appearance w15:val="hidden"/>
-              </w:sdtPr>
-              <w:sdtContent>
-                <w:r>
-                  <w:t>On Track: Project is on schedule</w:t>
-                </w:r>
-              </w:sdtContent>
-            </w:sdt>
-          </w:p>
-        </w:tc>
-        <w:tc>
-          <w:tcPr>
-            <w:tcW w:w="7106" w:type="dxa"/>
-          </w:tcPr>
-          <w:p>
-            <w:pPr>
-              <w:pStyle w:val="ListBullet2"/>
-              <w:numPr>
-                <w:ilvl w:val="0"/>
-                <w:numId w:val="37"/>
-              </w:numPr>
-            </w:pPr>
-            <w:sdt>
-              <w:sdtPr>
-                <w:alias w:val="Enter Legend 2:"/>
-                <w:tag w:val="Enter Legend 2:"/>
-                <w:id w:val="2033837086"/>
-                <w:placeholder>
-                  <w:docPart w:val="A255289562CB4D1089B15D16CC7659FC"/>
-                </w:placeholder>
-                <w:temporary/>
-                <w:showingPlcHdr/>
-                <w15:appearance w15:val="hidden"/>
-              </w:sdtPr>
-              <w:sdtContent>
-                <w:r>
-                  <w:t>High Risk: At risk, with a high risk of going off track</w:t>
-                </w:r>
-              </w:sdtContent>
-            </w:sdt>
-          </w:p>
-        </w:tc>
-      </w:tr>
-      <w:tr>
-        <w:tc>
-          <w:tcPr>
-            <w:tcW w:w="3694" w:type="dxa"/>
-          </w:tcPr>
-          <w:p>
-            <w:pPr>
-              <w:pStyle w:val="ListBullet2"/>
-              <w:numPr>
-                <w:ilvl w:val="0"/>
-                <w:numId w:val="36"/>
-              </w:numPr>
-            </w:pPr>
-            <w:sdt>
-              <w:sdtPr>
-                <w:alias w:val="Enter Legend 3:"/>
-                <w:tag w:val="Enter Legend 3:"/>
-                <w:id w:val="443268404"/>
-                <w:placeholder>
-                  <w:docPart w:val="95E25AC77DD44D72BC0CB3ABD87AF5EB"/>
-                </w:placeholder>
-                <w:temporary/>
-                <w:showingPlcHdr/>
-                <w15:appearance w15:val="hidden"/>
-              </w:sdtPr>
-              <w:sdtContent>
-                <w:r>
-                  <w:t>At Risk: Milestones missed but date intact</w:t>
-                </w:r>
-              </w:sdtContent>
-            </w:sdt>
-          </w:p>
-        </w:tc>
-        <w:tc>
-          <w:tcPr>
-            <w:tcW w:w="7106" w:type="dxa"/>
-          </w:tcPr>
-          <w:p>
-            <w:pPr>
-              <w:pStyle w:val="ListBullet2"/>
-              <w:numPr>
-                <w:ilvl w:val="0"/>
-                <w:numId w:val="38"/>
-              </w:numPr>
-            </w:pPr>
-            <w:sdt>
-              <w:sdtPr>
-                <w:alias w:val="Enter Legend 4:"/>
-                <w:tag w:val="Enter Legend 4:"/>
-                <w:id w:val="441344760"/>
-                <w:placeholder>
-                  <w:docPart w:val="76E383164A2B42CC8C1E389FF1A6AE18"/>
-                </w:placeholder>
-                <w:temporary/>
-                <w:showingPlcHdr/>
-                <w15:appearance w15:val="hidden"/>
-              </w:sdtPr>
-              <w:sdtContent>
-                <w:r>
-                  <w:t>Off Track: Date will be missed if action not taken</w:t>
-                </w:r>
-              </w:sdtContent>
-            </w:sdt>
-          </w:p>
-        </w:tc>
-      </w:tr>
-    </w:tbl>
     <w:p/>
     <w:p>
       <w:r>
-        <w:t>Analysis Questions:</w:t>
+        <w:t xml:space="preserve">This summary report deals with the Sales trends of National Clothing Chain. It entails a scientific data backed study from the company information and other related sources </w:t>
+      </w:r>
+      <w:r>
+        <w:t>including external websites.</w:t>
+      </w:r>
+    </w:p>
+    <w:p>
+      <w:r>
+        <w:t>Analysis Questions</w:t>
+      </w:r>
+      <w:r>
+        <w:t xml:space="preserve"> and Responses</w:t>
+      </w:r>
+      <w:r>
+        <w:t>:</w:t>
       </w:r>
     </w:p>
     <w:p>
@@ -381,10 +122,49 @@
       <w:pPr>
         <w:pStyle w:val="ListParagraph"/>
         <w:ind w:left="750"/>
-      </w:pPr>
-      <w:r>
-        <w:t>The correlation (R2 value) between sales and income is 0.78.</w:t>
-      </w:r>
+        <w:rPr>
+          <w:color w:val="002060"/>
+        </w:rPr>
+      </w:pPr>
+    </w:p>
+    <w:p>
+      <w:pPr>
+        <w:pStyle w:val="ListParagraph"/>
+        <w:ind w:left="750"/>
+        <w:rPr>
+          <w:color w:val="002060"/>
+        </w:rPr>
+      </w:pPr>
+      <w:r>
+        <w:rPr>
+          <w:color w:val="002060"/>
+        </w:rPr>
+        <w:t>The correlation (R2 value) between sales and income is 0.78</w:t>
+      </w:r>
+      <w:r>
+        <w:rPr>
+          <w:color w:val="002060"/>
+        </w:rPr>
+        <w:t xml:space="preserve"> and is a positive one</w:t>
+      </w:r>
+      <w:r>
+        <w:rPr>
+          <w:color w:val="002060"/>
+        </w:rPr>
+        <w:t>.</w:t>
+      </w:r>
+      <w:r>
+        <w:rPr>
+          <w:color w:val="002060"/>
+        </w:rPr>
+        <w:t xml:space="preserve"> This is a strong correlation and the predictions are far more accurate.</w:t>
+      </w:r>
+    </w:p>
+    <w:p>
+      <w:pPr>
+        <w:pStyle w:val="ListParagraph"/>
+        <w:ind w:left="750"/>
+      </w:pPr>
     </w:p>
     <w:p>
       <w:pPr>
@@ -402,10 +182,37 @@
       <w:pPr>
         <w:pStyle w:val="ListParagraph"/>
         <w:ind w:left="750"/>
-      </w:pPr>
-      <w:r>
-        <w:t>The correlation (R2 value) between customer ratings and product return rate is 0.69.</w:t>
-      </w:r>
+        <w:rPr>
+          <w:color w:val="002060"/>
+        </w:rPr>
+      </w:pPr>
+    </w:p>
+    <w:p>
+      <w:pPr>
+        <w:pStyle w:val="ListParagraph"/>
+        <w:ind w:left="750"/>
+        <w:rPr>
+          <w:color w:val="002060"/>
+        </w:rPr>
+      </w:pPr>
+      <w:r>
+        <w:rPr>
+          <w:color w:val="002060"/>
+        </w:rPr>
+        <w:t>The correlation (R2 value) between customer ratings and product return rate is 0.69</w:t>
+      </w:r>
+      <w:r>
+        <w:rPr>
+          <w:color w:val="002060"/>
+        </w:rPr>
+        <w:t xml:space="preserve"> and is negative. This falls under the moderate category.</w:t>
+      </w:r>
+    </w:p>
+    <w:p>
+      <w:pPr>
+        <w:pStyle w:val="ListParagraph"/>
+        <w:ind w:left="750"/>
+      </w:pPr>
     </w:p>
     <w:p>
       <w:pPr>
@@ -423,12 +230,30 @@
       <w:pPr>
         <w:pStyle w:val="ListParagraph"/>
         <w:ind w:left="750"/>
-      </w:pPr>
-      <w:r>
+        <w:rPr>
+          <w:color w:val="002060"/>
+        </w:rPr>
+      </w:pPr>
+    </w:p>
+    <w:p>
+      <w:pPr>
+        <w:pStyle w:val="ListParagraph"/>
+        <w:ind w:left="750"/>
+        <w:rPr>
+          <w:color w:val="002060"/>
+        </w:rPr>
+      </w:pPr>
+      <w:r>
+        <w:rPr>
+          <w:color w:val="002060"/>
+        </w:rPr>
         <w:t xml:space="preserve">The linear regression formulas are as </w:t>
       </w:r>
       <w:proofErr w:type="gramStart"/>
       <w:r>
+        <w:rPr>
+          <w:color w:val="002060"/>
+        </w:rPr>
         <w:t>follows:-</w:t>
       </w:r>
       <w:proofErr w:type="gramEnd"/>
@@ -438,6 +263,7 @@
         <w:rPr>
           <w:b/>
           <w:bCs/>
+          <w:color w:val="002060"/>
           <w:u w:val="single"/>
         </w:rPr>
       </w:pPr>
@@ -445,6 +271,7 @@
         <w:rPr>
           <w:b/>
           <w:bCs/>
+          <w:color w:val="002060"/>
           <w:u w:val="single"/>
         </w:rPr>
         <w:t>Sales Prediction</w:t>
@@ -647,7 +474,15 @@
       </w:pPr>
     </w:p>
     <w:p>
-      <w:r>
+      <w:pPr>
+        <w:rPr>
+          <w:color w:val="002060"/>
+        </w:rPr>
+      </w:pPr>
+      <w:r>
+        <w:rPr>
+          <w:color w:val="002060"/>
+        </w:rPr>
         <w:t>X (Sales) = 72639.72 – Y (Income)/-72.43</w:t>
       </w:r>
     </w:p>
@@ -656,6 +491,7 @@
         <w:rPr>
           <w:b/>
           <w:bCs/>
+          <w:color w:val="002060"/>
           <w:u w:val="single"/>
         </w:rPr>
       </w:pPr>
@@ -663,17 +499,10 @@
         <w:rPr>
           <w:b/>
           <w:bCs/>
+          <w:color w:val="002060"/>
           <w:u w:val="single"/>
         </w:rPr>
-        <w:t>Income</w:t>
-      </w:r>
-      <w:r>
-        <w:rPr>
-          <w:b/>
-          <w:bCs/>
-          <w:u w:val="single"/>
-        </w:rPr>
-        <w:t xml:space="preserve"> Prediction</w:t>
+        <w:t>Income Prediction</w:t>
       </w:r>
     </w:p>
     <w:p>
@@ -859,11 +688,21 @@
       <w:pPr>
         <w:pStyle w:val="ListParagraph"/>
         <w:ind w:left="750"/>
-      </w:pPr>
-      <w:r>
+        <w:rPr>
+          <w:color w:val="002060"/>
+        </w:rPr>
+      </w:pPr>
+      <w:r>
+        <w:rPr>
+          <w:color w:val="002060"/>
+        </w:rPr>
+        <w:lastRenderedPageBreak/>
         <w:t>Jon Litt</w:t>
       </w:r>
       <w:r>
+        <w:rPr>
+          <w:color w:val="002060"/>
+        </w:rPr>
         <w:t>le is being predicted with the highest income of $ 4,52,897.22.</w:t>
       </w:r>
     </w:p>
@@ -901,13 +740,384 @@
       <w:pPr>
         <w:pStyle w:val="ListParagraph"/>
         <w:ind w:left="750"/>
-      </w:pPr>
-      <w:r>
-        <w:lastRenderedPageBreak/>
+        <w:rPr>
+          <w:color w:val="002060"/>
+        </w:rPr>
+      </w:pPr>
+      <w:r>
+        <w:rPr>
+          <w:color w:val="002060"/>
+        </w:rPr>
         <w:t>Spring T-Shirt will be advertised the most.</w:t>
       </w:r>
     </w:p>
-    <w:p/>
+    <w:p>
+      <w:pPr>
+        <w:rPr>
+          <w:color w:val="002060"/>
+        </w:rPr>
+      </w:pPr>
+      <w:r>
+        <w:rPr>
+          <w:color w:val="002060"/>
+        </w:rPr>
+        <w:t xml:space="preserve">There are states with disproportionately large customer base when compared to the population. This was arrived by importing Outside data from web page </w:t>
+      </w:r>
+      <w:r>
+        <w:rPr>
+          <w:i/>
+          <w:iCs/>
+          <w:color w:val="002060"/>
+          <w:u w:val="single"/>
+        </w:rPr>
+        <w:t>https://en.wikipedia.org/wiki/List_of_U.S._states_and_territories_by_population</w:t>
+      </w:r>
+      <w:r>
+        <w:rPr>
+          <w:i/>
+          <w:iCs/>
+          <w:color w:val="002060"/>
+          <w:u w:val="single"/>
+        </w:rPr>
+        <w:t xml:space="preserve"> </w:t>
+      </w:r>
+      <w:r>
+        <w:rPr>
+          <w:i/>
+          <w:iCs/>
+          <w:color w:val="002060"/>
+          <w:u w:val="single"/>
+        </w:rPr>
+        <w:t>(</w:t>
+      </w:r>
+      <w:r>
+        <w:rPr>
+          <w:color w:val="002060"/>
+        </w:rPr>
+        <w:t xml:space="preserve">Source </w:t>
+      </w:r>
+      <w:r>
+        <w:rPr>
+          <w:color w:val="002060"/>
+        </w:rPr>
+        <w:t xml:space="preserve">Wikipedia) and necessary steps were applied to it. </w:t>
+      </w:r>
+      <w:r>
+        <w:rPr>
+          <w:color w:val="002060"/>
+        </w:rPr>
+        <w:t>The page “Untapped Markets” f</w:t>
+      </w:r>
+      <w:r>
+        <w:rPr>
+          <w:color w:val="002060"/>
+        </w:rPr>
+        <w:t>indings</w:t>
+      </w:r>
+      <w:r>
+        <w:rPr>
+          <w:color w:val="002060"/>
+        </w:rPr>
+        <w:t xml:space="preserve"> are</w:t>
+      </w:r>
+      <w:r>
+        <w:rPr>
+          <w:color w:val="002060"/>
+        </w:rPr>
+        <w:t xml:space="preserve"> as follows-</w:t>
+      </w:r>
+    </w:p>
+    <w:p>
+      <w:pPr>
+        <w:pStyle w:val="ListParagraph"/>
+        <w:numPr>
+          <w:ilvl w:val="0"/>
+          <w:numId w:val="41"/>
+        </w:numPr>
+        <w:rPr>
+          <w:color w:val="002060"/>
+        </w:rPr>
+      </w:pPr>
+      <w:r>
+        <w:rPr>
+          <w:color w:val="002060"/>
+        </w:rPr>
+        <w:t>There are 5 locations where National Clothing Chain needs to have presence</w:t>
+      </w:r>
+    </w:p>
+    <w:p>
+      <w:pPr>
+        <w:pStyle w:val="ListParagraph"/>
+        <w:numPr>
+          <w:ilvl w:val="0"/>
+          <w:numId w:val="41"/>
+        </w:numPr>
+        <w:rPr>
+          <w:color w:val="002060"/>
+        </w:rPr>
+      </w:pPr>
+      <w:r>
+        <w:rPr>
+          <w:color w:val="002060"/>
+        </w:rPr>
+        <w:t xml:space="preserve">The Population Vs Sales table shows the sales numbers vis a vis the populations of that state. States such as </w:t>
+      </w:r>
+      <w:proofErr w:type="spellStart"/>
+      <w:r>
+        <w:rPr>
+          <w:color w:val="002060"/>
+        </w:rPr>
+        <w:t>Texax</w:t>
+      </w:r>
+      <w:proofErr w:type="spellEnd"/>
+      <w:r>
+        <w:rPr>
+          <w:color w:val="002060"/>
+        </w:rPr>
+        <w:t>, Florida, North Carolina though on a higher side of population the sales numbers are considerably low</w:t>
+      </w:r>
+    </w:p>
+    <w:p>
+      <w:pPr>
+        <w:rPr>
+          <w:b/>
+          <w:bCs/>
+          <w:u w:val="single"/>
+        </w:rPr>
+      </w:pPr>
+      <w:r>
+        <w:rPr>
+          <w:b/>
+          <w:bCs/>
+          <w:u w:val="single"/>
+        </w:rPr>
+        <w:t>Final Recommendations</w:t>
+      </w:r>
+    </w:p>
+    <w:p>
+      <w:pPr>
+        <w:pStyle w:val="ListParagraph"/>
+        <w:numPr>
+          <w:ilvl w:val="0"/>
+          <w:numId w:val="42"/>
+        </w:numPr>
+        <w:rPr>
+          <w:color w:val="002060"/>
+        </w:rPr>
+      </w:pPr>
+      <w:r>
+        <w:rPr>
+          <w:color w:val="002060"/>
+        </w:rPr>
+        <w:t xml:space="preserve">A select set of States and Customers can be targeted Item wise, </w:t>
+      </w:r>
+      <w:proofErr w:type="gramStart"/>
+      <w:r>
+        <w:rPr>
+          <w:color w:val="002060"/>
+        </w:rPr>
+        <w:t>Navigate</w:t>
+      </w:r>
+      <w:proofErr w:type="gramEnd"/>
+      <w:r>
+        <w:rPr>
+          <w:color w:val="002060"/>
+        </w:rPr>
+        <w:t xml:space="preserve"> to the page named </w:t>
+      </w:r>
+      <w:r>
+        <w:rPr>
+          <w:color w:val="002060"/>
+        </w:rPr>
+        <w:t>“</w:t>
+      </w:r>
+      <w:r>
+        <w:rPr>
+          <w:color w:val="002060"/>
+        </w:rPr>
+        <w:t>Products&gt;Customers&gt;Locations</w:t>
+      </w:r>
+      <w:r>
+        <w:rPr>
+          <w:color w:val="002060"/>
+        </w:rPr>
+        <w:t>”</w:t>
+      </w:r>
+      <w:r>
+        <w:rPr>
+          <w:color w:val="002060"/>
+        </w:rPr>
+        <w:t xml:space="preserve"> and click on the Items – Spring T-Shirt, Cotton Sweater and Leather Bag. Detailed information will be populated in a drill through page named as Target Customers</w:t>
+      </w:r>
+      <w:r>
+        <w:rPr>
+          <w:color w:val="002060"/>
+        </w:rPr>
+        <w:t>. Even Location wise targeted customers and the targeted products be populated accordingly.</w:t>
+      </w:r>
+      <w:r>
+        <w:rPr>
+          <w:color w:val="002060"/>
+        </w:rPr>
+        <w:t xml:space="preserve"> </w:t>
+      </w:r>
+    </w:p>
+    <w:p>
+      <w:pPr>
+        <w:pStyle w:val="ListParagraph"/>
+        <w:rPr>
+          <w:color w:val="002060"/>
+        </w:rPr>
+      </w:pPr>
+    </w:p>
+    <w:p>
+      <w:pPr>
+        <w:pStyle w:val="ListParagraph"/>
+        <w:numPr>
+          <w:ilvl w:val="0"/>
+          <w:numId w:val="42"/>
+        </w:numPr>
+        <w:rPr>
+          <w:color w:val="002060"/>
+        </w:rPr>
+      </w:pPr>
+      <w:r>
+        <w:rPr>
+          <w:color w:val="002060"/>
+        </w:rPr>
+        <w:t>The histogram on Predicted Income Bins shows a right skew meaning more customers are in the less than $130000 salary range hence the products can accordingly be targeted to them</w:t>
+      </w:r>
+      <w:r>
+        <w:rPr>
+          <w:color w:val="002060"/>
+        </w:rPr>
+        <w:t>. The correlation between the sales and incomes a strong one</w:t>
+      </w:r>
+    </w:p>
+    <w:p>
+      <w:pPr>
+        <w:pStyle w:val="ListParagraph"/>
+        <w:rPr>
+          <w:color w:val="002060"/>
+        </w:rPr>
+      </w:pPr>
+    </w:p>
+    <w:p>
+      <w:pPr>
+        <w:pStyle w:val="ListParagraph"/>
+        <w:rPr>
+          <w:color w:val="002060"/>
+        </w:rPr>
+      </w:pPr>
+    </w:p>
+    <w:p>
+      <w:pPr>
+        <w:pStyle w:val="ListParagraph"/>
+        <w:numPr>
+          <w:ilvl w:val="0"/>
+          <w:numId w:val="42"/>
+        </w:numPr>
+        <w:rPr>
+          <w:color w:val="002060"/>
+        </w:rPr>
+      </w:pPr>
+      <w:r>
+        <w:rPr>
+          <w:color w:val="002060"/>
+        </w:rPr>
+        <w:t>The Sales trend shows a decline in the last quarter which can be overcome with a targeted approach mentioned abov</w:t>
+      </w:r>
+      <w:r>
+        <w:rPr>
+          <w:color w:val="002060"/>
+        </w:rPr>
+        <w:t>e.</w:t>
+      </w:r>
+    </w:p>
+    <w:p>
+      <w:pPr>
+        <w:pStyle w:val="ListParagraph"/>
+        <w:rPr>
+          <w:color w:val="002060"/>
+        </w:rPr>
+      </w:pPr>
+    </w:p>
+    <w:p>
+      <w:pPr>
+        <w:pStyle w:val="ListParagraph"/>
+        <w:numPr>
+          <w:ilvl w:val="0"/>
+          <w:numId w:val="42"/>
+        </w:numPr>
+        <w:rPr>
+          <w:color w:val="002060"/>
+        </w:rPr>
+      </w:pPr>
+      <w:r>
+        <w:rPr>
+          <w:color w:val="002060"/>
+        </w:rPr>
+        <w:t>There are untapped markets as evidenced in the page named “Untapped Markets”</w:t>
+      </w:r>
+      <w:r>
+        <w:rPr>
+          <w:color w:val="002060"/>
+        </w:rPr>
+        <w:t xml:space="preserve"> where National Clothing chain has no presence. The population vs sales chart also shows disproportionate sales trends state wise. A </w:t>
+      </w:r>
+      <w:proofErr w:type="spellStart"/>
+      <w:r>
+        <w:rPr>
+          <w:color w:val="002060"/>
+        </w:rPr>
+        <w:t>statewise</w:t>
+      </w:r>
+      <w:proofErr w:type="spellEnd"/>
+      <w:r>
+        <w:rPr>
+          <w:color w:val="002060"/>
+        </w:rPr>
+        <w:t xml:space="preserve"> targeted approach can be taken up for the opening up of more establishments keeping in mind the findings from the targeted customers and location findings as per the page named </w:t>
+      </w:r>
+      <w:r>
+        <w:rPr>
+          <w:color w:val="002060"/>
+        </w:rPr>
+        <w:t>“Products&gt;Customers&gt;Locations”</w:t>
+      </w:r>
+      <w:r>
+        <w:rPr>
+          <w:color w:val="002060"/>
+        </w:rPr>
+        <w:t>.</w:t>
+      </w:r>
+    </w:p>
+    <w:p>
+      <w:pPr>
+        <w:pStyle w:val="ListParagraph"/>
+        <w:rPr>
+          <w:color w:val="002060"/>
+        </w:rPr>
+      </w:pPr>
+    </w:p>
+    <w:p>
+      <w:pPr>
+        <w:pStyle w:val="ListParagraph"/>
+        <w:numPr>
+          <w:ilvl w:val="0"/>
+          <w:numId w:val="42"/>
+        </w:numPr>
+        <w:rPr>
+          <w:color w:val="002060"/>
+        </w:rPr>
+      </w:pPr>
+      <w:r>
+        <w:rPr>
+          <w:color w:val="002060"/>
+        </w:rPr>
+        <w:t>The Customer Ratings to the Return rates have a moderate correlation hence the quality of the products needs to be improvised in order to the get the targeted average customer ratings of 4 stars in the coming year. This is currently averaging on 3.79 stars.</w:t>
+      </w:r>
+    </w:p>
     <w:sectPr>
       <w:footerReference w:type="default" r:id="rId8"/>
       <w:pgSz w:w="12240" w:h="15840"/>
@@ -1866,6 +2076,119 @@
     </w:lvl>
   </w:abstractNum>
   <w:abstractNum w:abstractNumId="16" w15:restartNumberingAfterBreak="0">
+    <w:nsid w:val="172113A1"/>
+    <w:multiLevelType w:val="hybridMultilevel"/>
+    <w:tmpl w:val="539C0324"/>
+    <w:lvl w:ilvl="0" w:tplc="04090001">
+      <w:start w:val="1"/>
+      <w:numFmt w:val="bullet"/>
+      <w:lvlText w:val=""/>
+      <w:lvlJc w:val="left"/>
+      <w:pPr>
+        <w:ind w:left="720" w:hanging="360"/>
+      </w:pPr>
+      <w:rPr>
+        <w:rFonts w:ascii="Symbol" w:hAnsi="Symbol" w:hint="default"/>
+      </w:rPr>
+    </w:lvl>
+    <w:lvl w:ilvl="1" w:tplc="04090003" w:tentative="1">
+      <w:start w:val="1"/>
+      <w:numFmt w:val="bullet"/>
+      <w:lvlText w:val="o"/>
+      <w:lvlJc w:val="left"/>
+      <w:pPr>
+        <w:ind w:left="1440" w:hanging="360"/>
+      </w:pPr>
+      <w:rPr>
+        <w:rFonts w:ascii="Courier New" w:hAnsi="Courier New" w:cs="Courier New" w:hint="default"/>
+      </w:rPr>
+    </w:lvl>
+    <w:lvl w:ilvl="2" w:tplc="04090005" w:tentative="1">
+      <w:start w:val="1"/>
+      <w:numFmt w:val="bullet"/>
+      <w:lvlText w:val=""/>
+      <w:lvlJc w:val="left"/>
+      <w:pPr>
+        <w:ind w:left="2160" w:hanging="360"/>
+      </w:pPr>
+      <w:rPr>
+        <w:rFonts w:ascii="Wingdings" w:hAnsi="Wingdings" w:hint="default"/>
+      </w:rPr>
+    </w:lvl>
+    <w:lvl w:ilvl="3" w:tplc="04090001" w:tentative="1">
+      <w:start w:val="1"/>
+      <w:numFmt w:val="bullet"/>
+      <w:lvlText w:val=""/>
+      <w:lvlJc w:val="left"/>
+      <w:pPr>
+        <w:ind w:left="2880" w:hanging="360"/>
+      </w:pPr>
+      <w:rPr>
+        <w:rFonts w:ascii="Symbol" w:hAnsi="Symbol" w:hint="default"/>
+      </w:rPr>
+    </w:lvl>
+    <w:lvl w:ilvl="4" w:tplc="04090003" w:tentative="1">
+      <w:start w:val="1"/>
+      <w:numFmt w:val="bullet"/>
+      <w:lvlText w:val="o"/>
+      <w:lvlJc w:val="left"/>
+      <w:pPr>
+        <w:ind w:left="3600" w:hanging="360"/>
+      </w:pPr>
+      <w:rPr>
+        <w:rFonts w:ascii="Courier New" w:hAnsi="Courier New" w:cs="Courier New" w:hint="default"/>
+      </w:rPr>
+    </w:lvl>
+    <w:lvl w:ilvl="5" w:tplc="04090005" w:tentative="1">
+      <w:start w:val="1"/>
+      <w:numFmt w:val="bullet"/>
+      <w:lvlText w:val=""/>
+      <w:lvlJc w:val="left"/>
+      <w:pPr>
+        <w:ind w:left="4320" w:hanging="360"/>
+      </w:pPr>
+      <w:rPr>
+        <w:rFonts w:ascii="Wingdings" w:hAnsi="Wingdings" w:hint="default"/>
+      </w:rPr>
+    </w:lvl>
+    <w:lvl w:ilvl="6" w:tplc="04090001" w:tentative="1">
+      <w:start w:val="1"/>
+      <w:numFmt w:val="bullet"/>
+      <w:lvlText w:val=""/>
+      <w:lvlJc w:val="left"/>
+      <w:pPr>
+        <w:ind w:left="5040" w:hanging="360"/>
+      </w:pPr>
+      <w:rPr>
+        <w:rFonts w:ascii="Symbol" w:hAnsi="Symbol" w:hint="default"/>
+      </w:rPr>
+    </w:lvl>
+    <w:lvl w:ilvl="7" w:tplc="04090003" w:tentative="1">
+      <w:start w:val="1"/>
+      <w:numFmt w:val="bullet"/>
+      <w:lvlText w:val="o"/>
+      <w:lvlJc w:val="left"/>
+      <w:pPr>
+        <w:ind w:left="5760" w:hanging="360"/>
+      </w:pPr>
+      <w:rPr>
+        <w:rFonts w:ascii="Courier New" w:hAnsi="Courier New" w:cs="Courier New" w:hint="default"/>
+      </w:rPr>
+    </w:lvl>
+    <w:lvl w:ilvl="8" w:tplc="04090005" w:tentative="1">
+      <w:start w:val="1"/>
+      <w:numFmt w:val="bullet"/>
+      <w:lvlText w:val=""/>
+      <w:lvlJc w:val="left"/>
+      <w:pPr>
+        <w:ind w:left="6480" w:hanging="360"/>
+      </w:pPr>
+      <w:rPr>
+        <w:rFonts w:ascii="Wingdings" w:hAnsi="Wingdings" w:hint="default"/>
+      </w:rPr>
+    </w:lvl>
+  </w:abstractNum>
+  <w:abstractNum w:abstractNumId="17" w15:restartNumberingAfterBreak="0">
     <w:nsid w:val="1A962142"/>
     <w:multiLevelType w:val="hybridMultilevel"/>
     <w:tmpl w:val="0720A880"/>
@@ -1980,7 +2303,7 @@
       </w:rPr>
     </w:lvl>
   </w:abstractNum>
-  <w:abstractNum w:abstractNumId="17" w15:restartNumberingAfterBreak="0">
+  <w:abstractNum w:abstractNumId="18" w15:restartNumberingAfterBreak="0">
     <w:nsid w:val="1CF404DB"/>
     <w:multiLevelType w:val="hybridMultilevel"/>
     <w:tmpl w:val="F8CC5F26"/>
@@ -2097,7 +2420,120 @@
       </w:rPr>
     </w:lvl>
   </w:abstractNum>
-  <w:abstractNum w:abstractNumId="18" w15:restartNumberingAfterBreak="0">
+  <w:abstractNum w:abstractNumId="19" w15:restartNumberingAfterBreak="0">
+    <w:nsid w:val="1F4D771E"/>
+    <w:multiLevelType w:val="hybridMultilevel"/>
+    <w:tmpl w:val="0518A4D6"/>
+    <w:lvl w:ilvl="0" w:tplc="04090001">
+      <w:start w:val="1"/>
+      <w:numFmt w:val="bullet"/>
+      <w:lvlText w:val=""/>
+      <w:lvlJc w:val="left"/>
+      <w:pPr>
+        <w:ind w:left="720" w:hanging="360"/>
+      </w:pPr>
+      <w:rPr>
+        <w:rFonts w:ascii="Symbol" w:hAnsi="Symbol" w:hint="default"/>
+      </w:rPr>
+    </w:lvl>
+    <w:lvl w:ilvl="1" w:tplc="04090003" w:tentative="1">
+      <w:start w:val="1"/>
+      <w:numFmt w:val="bullet"/>
+      <w:lvlText w:val="o"/>
+      <w:lvlJc w:val="left"/>
+      <w:pPr>
+        <w:ind w:left="1440" w:hanging="360"/>
+      </w:pPr>
+      <w:rPr>
+        <w:rFonts w:ascii="Courier New" w:hAnsi="Courier New" w:cs="Courier New" w:hint="default"/>
+      </w:rPr>
+    </w:lvl>
+    <w:lvl w:ilvl="2" w:tplc="04090005" w:tentative="1">
+      <w:start w:val="1"/>
+      <w:numFmt w:val="bullet"/>
+      <w:lvlText w:val=""/>
+      <w:lvlJc w:val="left"/>
+      <w:pPr>
+        <w:ind w:left="2160" w:hanging="360"/>
+      </w:pPr>
+      <w:rPr>
+        <w:rFonts w:ascii="Wingdings" w:hAnsi="Wingdings" w:hint="default"/>
+      </w:rPr>
+    </w:lvl>
+    <w:lvl w:ilvl="3" w:tplc="04090001" w:tentative="1">
+      <w:start w:val="1"/>
+      <w:numFmt w:val="bullet"/>
+      <w:lvlText w:val=""/>
+      <w:lvlJc w:val="left"/>
+      <w:pPr>
+        <w:ind w:left="2880" w:hanging="360"/>
+      </w:pPr>
+      <w:rPr>
+        <w:rFonts w:ascii="Symbol" w:hAnsi="Symbol" w:hint="default"/>
+      </w:rPr>
+    </w:lvl>
+    <w:lvl w:ilvl="4" w:tplc="04090003" w:tentative="1">
+      <w:start w:val="1"/>
+      <w:numFmt w:val="bullet"/>
+      <w:lvlText w:val="o"/>
+      <w:lvlJc w:val="left"/>
+      <w:pPr>
+        <w:ind w:left="3600" w:hanging="360"/>
+      </w:pPr>
+      <w:rPr>
+        <w:rFonts w:ascii="Courier New" w:hAnsi="Courier New" w:cs="Courier New" w:hint="default"/>
+      </w:rPr>
+    </w:lvl>
+    <w:lvl w:ilvl="5" w:tplc="04090005" w:tentative="1">
+      <w:start w:val="1"/>
+      <w:numFmt w:val="bullet"/>
+      <w:lvlText w:val=""/>
+      <w:lvlJc w:val="left"/>
+      <w:pPr>
+        <w:ind w:left="4320" w:hanging="360"/>
+      </w:pPr>
+      <w:rPr>
+        <w:rFonts w:ascii="Wingdings" w:hAnsi="Wingdings" w:hint="default"/>
+      </w:rPr>
+    </w:lvl>
+    <w:lvl w:ilvl="6" w:tplc="04090001" w:tentative="1">
+      <w:start w:val="1"/>
+      <w:numFmt w:val="bullet"/>
+      <w:lvlText w:val=""/>
+      <w:lvlJc w:val="left"/>
+      <w:pPr>
+        <w:ind w:left="5040" w:hanging="360"/>
+      </w:pPr>
+      <w:rPr>
+        <w:rFonts w:ascii="Symbol" w:hAnsi="Symbol" w:hint="default"/>
+      </w:rPr>
+    </w:lvl>
+    <w:lvl w:ilvl="7" w:tplc="04090003" w:tentative="1">
+      <w:start w:val="1"/>
+      <w:numFmt w:val="bullet"/>
+      <w:lvlText w:val="o"/>
+      <w:lvlJc w:val="left"/>
+      <w:pPr>
+        <w:ind w:left="5760" w:hanging="360"/>
+      </w:pPr>
+      <w:rPr>
+        <w:rFonts w:ascii="Courier New" w:hAnsi="Courier New" w:cs="Courier New" w:hint="default"/>
+      </w:rPr>
+    </w:lvl>
+    <w:lvl w:ilvl="8" w:tplc="04090005" w:tentative="1">
+      <w:start w:val="1"/>
+      <w:numFmt w:val="bullet"/>
+      <w:lvlText w:val=""/>
+      <w:lvlJc w:val="left"/>
+      <w:pPr>
+        <w:ind w:left="6480" w:hanging="360"/>
+      </w:pPr>
+      <w:rPr>
+        <w:rFonts w:ascii="Wingdings" w:hAnsi="Wingdings" w:hint="default"/>
+      </w:rPr>
+    </w:lvl>
+  </w:abstractNum>
+  <w:abstractNum w:abstractNumId="20" w15:restartNumberingAfterBreak="0">
     <w:nsid w:val="31B523DD"/>
     <w:multiLevelType w:val="hybridMultilevel"/>
     <w:tmpl w:val="FEE06C24"/>
@@ -2213,7 +2649,7 @@
       </w:rPr>
     </w:lvl>
   </w:abstractNum>
-  <w:abstractNum w:abstractNumId="19" w15:restartNumberingAfterBreak="0">
+  <w:abstractNum w:abstractNumId="21" w15:restartNumberingAfterBreak="0">
     <w:nsid w:val="355F3697"/>
     <w:multiLevelType w:val="hybridMultilevel"/>
     <w:tmpl w:val="96363118"/>
@@ -2330,7 +2766,7 @@
       </w:rPr>
     </w:lvl>
   </w:abstractNum>
-  <w:abstractNum w:abstractNumId="20" w15:restartNumberingAfterBreak="0">
+  <w:abstractNum w:abstractNumId="22" w15:restartNumberingAfterBreak="0">
     <w:nsid w:val="446775D7"/>
     <w:multiLevelType w:val="hybridMultilevel"/>
     <w:tmpl w:val="C7185C2C"/>
@@ -2445,7 +2881,7 @@
       </w:rPr>
     </w:lvl>
   </w:abstractNum>
-  <w:abstractNum w:abstractNumId="21" w15:restartNumberingAfterBreak="0">
+  <w:abstractNum w:abstractNumId="23" w15:restartNumberingAfterBreak="0">
     <w:nsid w:val="48B33639"/>
     <w:multiLevelType w:val="hybridMultilevel"/>
     <w:tmpl w:val="AECA2F36"/>
@@ -2562,7 +2998,7 @@
       </w:rPr>
     </w:lvl>
   </w:abstractNum>
-  <w:abstractNum w:abstractNumId="22" w15:restartNumberingAfterBreak="0">
+  <w:abstractNum w:abstractNumId="24" w15:restartNumberingAfterBreak="0">
     <w:nsid w:val="61C21D5A"/>
     <w:multiLevelType w:val="hybridMultilevel"/>
     <w:tmpl w:val="D3C019A2"/>
@@ -2679,7 +3115,7 @@
       </w:rPr>
     </w:lvl>
   </w:abstractNum>
-  <w:abstractNum w:abstractNumId="23" w15:restartNumberingAfterBreak="0">
+  <w:abstractNum w:abstractNumId="25" w15:restartNumberingAfterBreak="0">
     <w:nsid w:val="65E25B1E"/>
     <w:multiLevelType w:val="hybridMultilevel"/>
     <w:tmpl w:val="0F6E6DD4"/>
@@ -2794,7 +3230,7 @@
       </w:rPr>
     </w:lvl>
   </w:abstractNum>
-  <w:abstractNum w:abstractNumId="24" w15:restartNumberingAfterBreak="0">
+  <w:abstractNum w:abstractNumId="26" w15:restartNumberingAfterBreak="0">
     <w:nsid w:val="74983861"/>
     <w:multiLevelType w:val="hybridMultilevel"/>
     <w:tmpl w:val="5126AF46"/>
@@ -2911,7 +3347,7 @@
       </w:rPr>
     </w:lvl>
   </w:abstractNum>
-  <w:abstractNum w:abstractNumId="25" w15:restartNumberingAfterBreak="0">
+  <w:abstractNum w:abstractNumId="27" w15:restartNumberingAfterBreak="0">
     <w:nsid w:val="77525F5E"/>
     <w:multiLevelType w:val="hybridMultilevel"/>
     <w:tmpl w:val="3F8AF4E4"/>
@@ -3042,7 +3478,7 @@
     </w:lvlOverride>
   </w:num>
   <w:num w:numId="4" w16cid:durableId="592590884">
-    <w:abstractNumId w:val="18"/>
+    <w:abstractNumId w:val="20"/>
   </w:num>
   <w:num w:numId="5" w16cid:durableId="1145465593">
     <w:abstractNumId w:val="7"/>
@@ -3060,19 +3496,19 @@
     <w:abstractNumId w:val="14"/>
   </w:num>
   <w:num w:numId="8" w16cid:durableId="1039092832">
-    <w:abstractNumId w:val="19"/>
+    <w:abstractNumId w:val="21"/>
   </w:num>
   <w:num w:numId="9" w16cid:durableId="1574193455">
     <w:abstractNumId w:val="10"/>
   </w:num>
   <w:num w:numId="10" w16cid:durableId="176237300">
-    <w:abstractNumId w:val="22"/>
+    <w:abstractNumId w:val="24"/>
   </w:num>
   <w:num w:numId="11" w16cid:durableId="1561742872">
-    <w:abstractNumId w:val="25"/>
+    <w:abstractNumId w:val="27"/>
   </w:num>
   <w:num w:numId="12" w16cid:durableId="1418936582">
-    <w:abstractNumId w:val="25"/>
+    <w:abstractNumId w:val="27"/>
     <w:lvlOverride w:ilvl="0">
       <w:startOverride w:val="1"/>
     </w:lvlOverride>
@@ -3087,28 +3523,28 @@
     </w:lvlOverride>
   </w:num>
   <w:num w:numId="15" w16cid:durableId="958880803">
-    <w:abstractNumId w:val="16"/>
+    <w:abstractNumId w:val="17"/>
   </w:num>
   <w:num w:numId="16" w16cid:durableId="1123383862">
-    <w:abstractNumId w:val="16"/>
+    <w:abstractNumId w:val="17"/>
     <w:lvlOverride w:ilvl="0">
       <w:startOverride w:val="1"/>
     </w:lvlOverride>
   </w:num>
   <w:num w:numId="17" w16cid:durableId="979847399">
-    <w:abstractNumId w:val="23"/>
+    <w:abstractNumId w:val="25"/>
   </w:num>
   <w:num w:numId="18" w16cid:durableId="2061248270">
-    <w:abstractNumId w:val="23"/>
+    <w:abstractNumId w:val="25"/>
     <w:lvlOverride w:ilvl="0">
       <w:startOverride w:val="1"/>
     </w:lvlOverride>
   </w:num>
   <w:num w:numId="19" w16cid:durableId="654182428">
-    <w:abstractNumId w:val="25"/>
+    <w:abstractNumId w:val="27"/>
   </w:num>
   <w:num w:numId="20" w16cid:durableId="711342699">
-    <w:abstractNumId w:val="25"/>
+    <w:abstractNumId w:val="27"/>
   </w:num>
   <w:num w:numId="21" w16cid:durableId="1216506511">
     <w:abstractNumId w:val="14"/>
@@ -3123,16 +3559,16 @@
     </w:lvlOverride>
   </w:num>
   <w:num w:numId="23" w16cid:durableId="94598749">
-    <w:abstractNumId w:val="25"/>
+    <w:abstractNumId w:val="27"/>
     <w:lvlOverride w:ilvl="0">
       <w:startOverride w:val="1"/>
     </w:lvlOverride>
   </w:num>
   <w:num w:numId="24" w16cid:durableId="13464983">
-    <w:abstractNumId w:val="20"/>
+    <w:abstractNumId w:val="22"/>
   </w:num>
   <w:num w:numId="25" w16cid:durableId="31660993">
-    <w:abstractNumId w:val="16"/>
+    <w:abstractNumId w:val="17"/>
     <w:lvlOverride w:ilvl="0">
       <w:startOverride w:val="1"/>
     </w:lvlOverride>
@@ -3165,22 +3601,28 @@
     <w:abstractNumId w:val="0"/>
   </w:num>
   <w:num w:numId="35" w16cid:durableId="1436248980">
-    <w:abstractNumId w:val="24"/>
+    <w:abstractNumId w:val="26"/>
   </w:num>
   <w:num w:numId="36" w16cid:durableId="361564439">
-    <w:abstractNumId w:val="21"/>
+    <w:abstractNumId w:val="23"/>
   </w:num>
   <w:num w:numId="37" w16cid:durableId="1790659864">
     <w:abstractNumId w:val="12"/>
   </w:num>
   <w:num w:numId="38" w16cid:durableId="2015985063">
-    <w:abstractNumId w:val="17"/>
+    <w:abstractNumId w:val="18"/>
   </w:num>
   <w:num w:numId="39" w16cid:durableId="854731738">
     <w:abstractNumId w:val="15"/>
   </w:num>
   <w:num w:numId="40" w16cid:durableId="1501457982">
     <w:abstractNumId w:val="11"/>
+  </w:num>
+  <w:num w:numId="41" w16cid:durableId="1360619467">
+    <w:abstractNumId w:val="16"/>
+  </w:num>
+  <w:num w:numId="42" w16cid:durableId="488908552">
+    <w:abstractNumId w:val="19"/>
   </w:num>
 </w:numbering>
 </file>
@@ -3307,6 +3749,7 @@
     <w:lsdException w:name="HTML Sample" w:semiHidden="1" w:unhideWhenUsed="1"/>
     <w:lsdException w:name="HTML Typewriter" w:semiHidden="1" w:unhideWhenUsed="1"/>
     <w:lsdException w:name="HTML Variable" w:semiHidden="1" w:unhideWhenUsed="1"/>
+    <w:lsdException w:name="Normal Table" w:semiHidden="1" w:unhideWhenUsed="1"/>
     <w:lsdException w:name="annotation subject" w:semiHidden="1" w:unhideWhenUsed="1"/>
     <w:lsdException w:name="No List" w:semiHidden="1" w:unhideWhenUsed="1"/>
     <w:lsdException w:name="Outline List 1" w:semiHidden="1" w:unhideWhenUsed="1"/>
@@ -3349,8 +3792,11 @@
     <w:lsdException w:name="Table Contemporary" w:semiHidden="1" w:unhideWhenUsed="1"/>
     <w:lsdException w:name="Table Elegant" w:semiHidden="1" w:unhideWhenUsed="1"/>
     <w:lsdException w:name="Table Professional" w:semiHidden="1" w:unhideWhenUsed="1"/>
+    <w:lsdException w:name="Table Subtle 1" w:semiHidden="1" w:unhideWhenUsed="1"/>
     <w:lsdException w:name="Table Subtle 2" w:semiHidden="1" w:unhideWhenUsed="1"/>
     <w:lsdException w:name="Table Web 1" w:semiHidden="1" w:unhideWhenUsed="1"/>
+    <w:lsdException w:name="Table Web 2" w:semiHidden="1" w:unhideWhenUsed="1"/>
+    <w:lsdException w:name="Table Web 3" w:semiHidden="1" w:unhideWhenUsed="1"/>
     <w:lsdException w:name="Balloon Text" w:semiHidden="1" w:unhideWhenUsed="1"/>
     <w:lsdException w:name="Table Grid" w:uiPriority="39"/>
     <w:lsdException w:name="Table Theme" w:semiHidden="1" w:unhideWhenUsed="1"/>
@@ -4448,67 +4894,23 @@
       <w:contextualSpacing/>
     </w:pPr>
   </w:style>
+  <w:style w:type="character" w:styleId="Emphasis">
+    <w:name w:val="Emphasis"/>
+    <w:basedOn w:val="DefaultParagraphFont"/>
+    <w:uiPriority w:val="20"/>
+    <w:qFormat/>
+    <w:rsid w:val="007705A8"/>
+    <w:rPr>
+      <w:i/>
+      <w:iCs/>
+    </w:rPr>
+  </w:style>
 </w:styles>
 </file>
 
 <file path=word/glossary/document.xml><?xml version="1.0" encoding="utf-8"?>
 <w:glossaryDocument xmlns:wpc="http://schemas.microsoft.com/office/word/2010/wordprocessingCanvas" xmlns:cx="http://schemas.microsoft.com/office/drawing/2014/chartex" xmlns:cx1="http://schemas.microsoft.com/office/drawing/2015/9/8/chartex" xmlns:cx2="http://schemas.microsoft.com/office/drawing/2015/10/21/chartex" xmlns:cx3="http://schemas.microsoft.com/office/drawing/2016/5/9/chartex" xmlns:cx4="http://schemas.microsoft.com/office/drawing/2016/5/10/chartex" xmlns:cx5="http://schemas.microsoft.com/office/drawing/2016/5/11/chartex" xmlns:cx6="http://schemas.microsoft.com/office/drawing/2016/5/12/chartex" xmlns:cx7="http://schemas.microsoft.com/office/drawing/2016/5/13/chartex" xmlns:cx8="http://schemas.microsoft.com/office/drawing/2016/5/14/chartex" xmlns:mc="http://schemas.openxmlformats.org/markup-compatibility/2006" xmlns:aink="http://schemas.microsoft.com/office/drawing/2016/ink" xmlns:am3d="http://schemas.microsoft.com/office/drawing/2017/model3d" xmlns:o="urn:schemas-microsoft-com:office:office" xmlns:oel="http://schemas.microsoft.com/office/2019/extlst" xmlns:r="http://schemas.openxmlformats.org/officeDocument/2006/relationships" xmlns:m="http://schemas.openxmlformats.org/officeDocument/2006/math" xmlns:v="urn:schemas-microsoft-com:vml" xmlns:wp14="http://schemas.microsoft.com/office/word/2010/wordprocessingDrawing" xmlns:wp="http://schemas.openxmlformats.org/drawingml/2006/wordprocessingDrawing" xmlns:w10="urn:schemas-microsoft-com:office:word" xmlns:w="http://schemas.openxmlformats.org/wordprocessingml/2006/main" xmlns:w14="http://schemas.microsoft.com/office/word/2010/wordml" xmlns:w15="http://schemas.microsoft.com/office/word/2012/wordml" xmlns:w16cex="http://schemas.microsoft.com/office/word/2018/wordml/cex" xmlns:w16cid="http://schemas.microsoft.com/office/word/2016/wordml/cid" xmlns:w16="http://schemas.microsoft.com/office/word/2018/wordml" xmlns:w16du="http://schemas.microsoft.com/office/word/2023/wordml/word16du" xmlns:w16sdtdh="http://schemas.microsoft.com/office/word/2020/wordml/sdtdatahash" xmlns:w16se="http://schemas.microsoft.com/office/word/2015/wordml/symex" xmlns:wpg="http://schemas.microsoft.com/office/word/2010/wordprocessingGroup" xmlns:wpi="http://schemas.microsoft.com/office/word/2010/wordprocessingInk" xmlns:wne="http://schemas.microsoft.com/office/word/2006/wordml" xmlns:wps="http://schemas.microsoft.com/office/word/2010/wordprocessingShape" mc:Ignorable="w14 w15 w16se w16cid w16 w16cex w16sdtdh wp14">
   <w:docParts>
-    <w:docPart>
-      <w:docPartPr>
-        <w:name w:val="529B540DC5E64305BC99E6169D733748"/>
-        <w:category>
-          <w:name w:val="General"/>
-          <w:gallery w:val="placeholder"/>
-        </w:category>
-        <w:types>
-          <w:type w:val="bbPlcHdr"/>
-        </w:types>
-        <w:behaviors>
-          <w:behavior w:val="content"/>
-        </w:behaviors>
-        <w:guid w:val="{A0DF975C-D596-44E6-806A-106A7FB4B27A}"/>
-      </w:docPartPr>
-      <w:docPartBody>
-        <w:p>
-          <w:pPr>
-            <w:pStyle w:val="529B540DC5E64305BC99E6169D733748"/>
-          </w:pPr>
-          <w:r>
-            <w:t>Overall Status:</w:t>
-          </w:r>
-        </w:p>
-      </w:docPartBody>
-    </w:docPart>
-    <w:docPart>
-      <w:docPartPr>
-        <w:name w:val="FA70B8FB13B548888CC002FAF86FEE29"/>
-        <w:category>
-          <w:name w:val="General"/>
-          <w:gallery w:val="placeholder"/>
-        </w:category>
-        <w:types>
-          <w:type w:val="bbPlcHdr"/>
-        </w:types>
-        <w:behaviors>
-          <w:behavior w:val="content"/>
-        </w:behaviors>
-        <w:guid w:val="{CC35CAE3-CF50-4489-B013-AD8559988B20}"/>
-      </w:docPartPr>
-      <w:docPartBody>
-        <w:p>
-          <w:pPr>
-            <w:pStyle w:val="FA70B8FB13B548888CC002FAF86FEE29"/>
-          </w:pPr>
-          <w:r>
-            <w:rPr>
-              <w:rStyle w:val="Strong"/>
-            </w:rPr>
-            <w:t>Status</w:t>
-          </w:r>
-        </w:p>
-      </w:docPartBody>
-    </w:docPart>
     <w:docPart>
       <w:docPartPr>
         <w:name w:val="29EB5B5265C944A3A14936D6CD9F373B"/>
@@ -4531,165 +4933,6 @@
           </w:pPr>
           <w:r>
             <w:t>Project Name:</w:t>
-          </w:r>
-        </w:p>
-      </w:docPartBody>
-    </w:docPart>
-    <w:docPart>
-      <w:docPartPr>
-        <w:name w:val="995BA8C513C142B9A07616CCB00B4A69"/>
-        <w:category>
-          <w:name w:val="General"/>
-          <w:gallery w:val="placeholder"/>
-        </w:category>
-        <w:types>
-          <w:type w:val="bbPlcHdr"/>
-        </w:types>
-        <w:behaviors>
-          <w:behavior w:val="content"/>
-        </w:behaviors>
-        <w:guid w:val="{99C3C9BA-49A2-40A6-83E2-B7D6B1545DE5}"/>
-      </w:docPartPr>
-      <w:docPartBody>
-        <w:p>
-          <w:pPr>
-            <w:pStyle w:val="995BA8C513C142B9A07616CCB00B4A69"/>
-          </w:pPr>
-          <w:r>
-            <w:t>Date</w:t>
-          </w:r>
-        </w:p>
-      </w:docPartBody>
-    </w:docPart>
-    <w:docPart>
-      <w:docPartPr>
-        <w:name w:val="B037CE07DAE74B23ACC56496382CBB43"/>
-        <w:category>
-          <w:name w:val="General"/>
-          <w:gallery w:val="placeholder"/>
-        </w:category>
-        <w:types>
-          <w:type w:val="bbPlcHdr"/>
-        </w:types>
-        <w:behaviors>
-          <w:behavior w:val="content"/>
-        </w:behaviors>
-        <w:guid w:val="{75BE716C-F1F5-4ED2-80FD-7DCE18257E1E}"/>
-      </w:docPartPr>
-      <w:docPartBody>
-        <w:p>
-          <w:pPr>
-            <w:pStyle w:val="B037CE07DAE74B23ACC56496382CBB43"/>
-          </w:pPr>
-          <w:r>
-            <w:t>Status Code Legend</w:t>
-          </w:r>
-        </w:p>
-      </w:docPartBody>
-    </w:docPart>
-    <w:docPart>
-      <w:docPartPr>
-        <w:name w:val="FAF260395A554416AB50291AAF7434B2"/>
-        <w:category>
-          <w:name w:val="General"/>
-          <w:gallery w:val="placeholder"/>
-        </w:category>
-        <w:types>
-          <w:type w:val="bbPlcHdr"/>
-        </w:types>
-        <w:behaviors>
-          <w:behavior w:val="content"/>
-        </w:behaviors>
-        <w:guid w:val="{708C2B8D-EC24-44F0-8601-D1400E24891C}"/>
-      </w:docPartPr>
-      <w:docPartBody>
-        <w:p>
-          <w:pPr>
-            <w:pStyle w:val="FAF260395A554416AB50291AAF7434B2"/>
-          </w:pPr>
-          <w:r>
-            <w:t xml:space="preserve">On Track: Project is on </w:t>
-          </w:r>
-          <w:r>
-            <w:t>schedule</w:t>
-          </w:r>
-        </w:p>
-      </w:docPartBody>
-    </w:docPart>
-    <w:docPart>
-      <w:docPartPr>
-        <w:name w:val="A255289562CB4D1089B15D16CC7659FC"/>
-        <w:category>
-          <w:name w:val="General"/>
-          <w:gallery w:val="placeholder"/>
-        </w:category>
-        <w:types>
-          <w:type w:val="bbPlcHdr"/>
-        </w:types>
-        <w:behaviors>
-          <w:behavior w:val="content"/>
-        </w:behaviors>
-        <w:guid w:val="{B57C39BB-F634-4732-9489-332A0CB8429D}"/>
-      </w:docPartPr>
-      <w:docPartBody>
-        <w:p>
-          <w:pPr>
-            <w:pStyle w:val="A255289562CB4D1089B15D16CC7659FC"/>
-          </w:pPr>
-          <w:r>
-            <w:t>High Risk: At risk, with a high risk of going off track</w:t>
-          </w:r>
-        </w:p>
-      </w:docPartBody>
-    </w:docPart>
-    <w:docPart>
-      <w:docPartPr>
-        <w:name w:val="95E25AC77DD44D72BC0CB3ABD87AF5EB"/>
-        <w:category>
-          <w:name w:val="General"/>
-          <w:gallery w:val="placeholder"/>
-        </w:category>
-        <w:types>
-          <w:type w:val="bbPlcHdr"/>
-        </w:types>
-        <w:behaviors>
-          <w:behavior w:val="content"/>
-        </w:behaviors>
-        <w:guid w:val="{B9415519-5ABD-4D8F-833B-7361D7A4A63B}"/>
-      </w:docPartPr>
-      <w:docPartBody>
-        <w:p>
-          <w:pPr>
-            <w:pStyle w:val="95E25AC77DD44D72BC0CB3ABD87AF5EB"/>
-          </w:pPr>
-          <w:r>
-            <w:t>At Risk: Milestones missed but date intact</w:t>
-          </w:r>
-        </w:p>
-      </w:docPartBody>
-    </w:docPart>
-    <w:docPart>
-      <w:docPartPr>
-        <w:name w:val="76E383164A2B42CC8C1E389FF1A6AE18"/>
-        <w:category>
-          <w:name w:val="General"/>
-          <w:gallery w:val="placeholder"/>
-        </w:category>
-        <w:types>
-          <w:type w:val="bbPlcHdr"/>
-        </w:types>
-        <w:behaviors>
-          <w:behavior w:val="content"/>
-        </w:behaviors>
-        <w:guid w:val="{5F6D4384-5C94-48CB-B686-6D14CF979D12}"/>
-      </w:docPartPr>
-      <w:docPartBody>
-        <w:p>
-          <w:pPr>
-            <w:pStyle w:val="76E383164A2B42CC8C1E389FF1A6AE18"/>
-          </w:pPr>
-          <w:r>
-            <w:t>Off Track: Date will be missed if action not taken</w:t>
           </w:r>
         </w:p>
       </w:docPartBody>
@@ -4795,8 +5038,10 @@
     <w:compatSetting w:name="useWord2013TrackBottomHyphenation" w:uri="http://schemas.microsoft.com/office/word" w:val="0"/>
   </w:compat>
   <w:rsids>
-    <w:rsidRoot w:val="00DA14A5"/>
-    <w:rsid w:val="00DA14A5"/>
+    <w:rsidRoot w:val="00416F56"/>
+    <w:rsid w:val="00416F56"/>
+    <w:rsid w:val="00C4751E"/>
+    <w:rsid w:val="00C73DC6"/>
   </w:rsids>
   <m:mathPr>
     <m:mathFont m:val="Cambria Math"/>
@@ -5247,9 +5492,6 @@
     <w:semiHidden/>
     <w:unhideWhenUsed/>
   </w:style>
-  <w:style w:type="paragraph" w:customStyle="1" w:styleId="3097F5AC51E342C695146974658E9C6B">
-    <w:name w:val="3097F5AC51E342C695146974658E9C6B"/>
-  </w:style>
   <w:style w:type="paragraph" w:customStyle="1" w:styleId="529B540DC5E64305BC99E6169D733748">
     <w:name w:val="529B540DC5E64305BC99E6169D733748"/>
   </w:style>
@@ -5270,9 +5512,6 @@
   <w:style w:type="paragraph" w:customStyle="1" w:styleId="29EB5B5265C944A3A14936D6CD9F373B">
     <w:name w:val="29EB5B5265C944A3A14936D6CD9F373B"/>
   </w:style>
-  <w:style w:type="paragraph" w:customStyle="1" w:styleId="0EA40E5F2D584A7F934D69A96DA68075">
-    <w:name w:val="0EA40E5F2D584A7F934D69A96DA68075"/>
-  </w:style>
   <w:style w:type="paragraph" w:customStyle="1" w:styleId="995BA8C513C142B9A07616CCB00B4A69">
     <w:name w:val="995BA8C513C142B9A07616CCB00B4A69"/>
   </w:style>
@@ -5290,132 +5529,6 @@
   </w:style>
   <w:style w:type="paragraph" w:customStyle="1" w:styleId="76E383164A2B42CC8C1E389FF1A6AE18">
     <w:name w:val="76E383164A2B42CC8C1E389FF1A6AE18"/>
-  </w:style>
-  <w:style w:type="paragraph" w:customStyle="1" w:styleId="7A9E41C0A58841ECA5DCF6838463654E">
-    <w:name w:val="7A9E41C0A58841ECA5DCF6838463654E"/>
-  </w:style>
-  <w:style w:type="paragraph" w:customStyle="1" w:styleId="0D573244AA6D4ACFAF823CD22B14B8C4">
-    <w:name w:val="0D573244AA6D4ACFAF823CD22B14B8C4"/>
-  </w:style>
-  <w:style w:type="paragraph" w:customStyle="1" w:styleId="A049D08630E448ECA69F2059BF02EF3C">
-    <w:name w:val="A049D08630E448ECA69F2059BF02EF3C"/>
-  </w:style>
-  <w:style w:type="paragraph" w:customStyle="1" w:styleId="053F5AAFA93E41B0948E1D6E2319F1BD">
-    <w:name w:val="053F5AAFA93E41B0948E1D6E2319F1BD"/>
-  </w:style>
-  <w:style w:type="paragraph" w:customStyle="1" w:styleId="2468391933D2482CA8BC29013E1A477C">
-    <w:name w:val="2468391933D2482CA8BC29013E1A477C"/>
-  </w:style>
-  <w:style w:type="paragraph" w:customStyle="1" w:styleId="45A0BA2737604402BAD91DFBB9438012">
-    <w:name w:val="45A0BA2737604402BAD91DFBB9438012"/>
-  </w:style>
-  <w:style w:type="paragraph" w:customStyle="1" w:styleId="63D58ED813C647B79228E68A436B3B43">
-    <w:name w:val="63D58ED813C647B79228E68A436B3B43"/>
-  </w:style>
-  <w:style w:type="paragraph" w:customStyle="1" w:styleId="B1BC54C4B277431E897A64716FEC6716">
-    <w:name w:val="B1BC54C4B277431E897A64716FEC6716"/>
-  </w:style>
-  <w:style w:type="paragraph" w:customStyle="1" w:styleId="394974A99E6B4ED982FBEC35367628B9">
-    <w:name w:val="394974A99E6B4ED982FBEC35367628B9"/>
-  </w:style>
-  <w:style w:type="paragraph" w:customStyle="1" w:styleId="3F23B5562C6A4DB8AEB30C81A9F3C13D">
-    <w:name w:val="3F23B5562C6A4DB8AEB30C81A9F3C13D"/>
-  </w:style>
-  <w:style w:type="paragraph" w:customStyle="1" w:styleId="D2023DE141054662B30ED3B94A0FAA04">
-    <w:name w:val="D2023DE141054662B30ED3B94A0FAA04"/>
-  </w:style>
-  <w:style w:type="paragraph" w:customStyle="1" w:styleId="483987253C91467785D4A5DF7DAEC815">
-    <w:name w:val="483987253C91467785D4A5DF7DAEC815"/>
-  </w:style>
-  <w:style w:type="paragraph" w:customStyle="1" w:styleId="9B779BA107AA411D857E7470EBC30820">
-    <w:name w:val="9B779BA107AA411D857E7470EBC30820"/>
-  </w:style>
-  <w:style w:type="paragraph" w:customStyle="1" w:styleId="B2D655E66FF74A1AA8C1CFFE42A60EB3">
-    <w:name w:val="B2D655E66FF74A1AA8C1CFFE42A60EB3"/>
-  </w:style>
-  <w:style w:type="paragraph" w:customStyle="1" w:styleId="A5838A0647DB462787486F6E62CD833A">
-    <w:name w:val="A5838A0647DB462787486F6E62CD833A"/>
-  </w:style>
-  <w:style w:type="paragraph" w:customStyle="1" w:styleId="2B093B25A1D84D5C8C1A07AF4680C5AE">
-    <w:name w:val="2B093B25A1D84D5C8C1A07AF4680C5AE"/>
-  </w:style>
-  <w:style w:type="paragraph" w:customStyle="1" w:styleId="DB5CEB87A2134FA691F77027B57DEE57">
-    <w:name w:val="DB5CEB87A2134FA691F77027B57DEE57"/>
-  </w:style>
-  <w:style w:type="paragraph" w:customStyle="1" w:styleId="B297D8FA3CCC4B1AACBC0591B3DB5FFE">
-    <w:name w:val="B297D8FA3CCC4B1AACBC0591B3DB5FFE"/>
-  </w:style>
-  <w:style w:type="paragraph" w:customStyle="1" w:styleId="7BB7B3979F2B44E5ADFD6A7DB3A6931D">
-    <w:name w:val="7BB7B3979F2B44E5ADFD6A7DB3A6931D"/>
-  </w:style>
-  <w:style w:type="paragraph" w:customStyle="1" w:styleId="4C84A8BDCBC54A76BECDCD9409BE2E12">
-    <w:name w:val="4C84A8BDCBC54A76BECDCD9409BE2E12"/>
-  </w:style>
-  <w:style w:type="paragraph" w:customStyle="1" w:styleId="AE31D0ED0759484787D4F59800EDF73D">
-    <w:name w:val="AE31D0ED0759484787D4F59800EDF73D"/>
-  </w:style>
-  <w:style w:type="paragraph" w:customStyle="1" w:styleId="EB3FE80CB4E34FE284F11613BF8507D6">
-    <w:name w:val="EB3FE80CB4E34FE284F11613BF8507D6"/>
-  </w:style>
-  <w:style w:type="paragraph" w:customStyle="1" w:styleId="89C52378616344B49F8FC6DC47FEF680">
-    <w:name w:val="89C52378616344B49F8FC6DC47FEF680"/>
-  </w:style>
-  <w:style w:type="paragraph" w:customStyle="1" w:styleId="CF5788FACF6D46F886996152BC87CE40">
-    <w:name w:val="CF5788FACF6D46F886996152BC87CE40"/>
-  </w:style>
-  <w:style w:type="paragraph" w:customStyle="1" w:styleId="14D5EE06243442AA817567CA30A99573">
-    <w:name w:val="14D5EE06243442AA817567CA30A99573"/>
-  </w:style>
-  <w:style w:type="paragraph" w:customStyle="1" w:styleId="FAE8D5BF94B546A4A21C908DD5BF8B42">
-    <w:name w:val="FAE8D5BF94B546A4A21C908DD5BF8B42"/>
-  </w:style>
-  <w:style w:type="paragraph" w:customStyle="1" w:styleId="D7EE7ACE23314C3C89DF12C5DF5AF2EC">
-    <w:name w:val="D7EE7ACE23314C3C89DF12C5DF5AF2EC"/>
-  </w:style>
-  <w:style w:type="paragraph" w:customStyle="1" w:styleId="83C32B14BA894103AAA581FECEFFEEE6">
-    <w:name w:val="83C32B14BA894103AAA581FECEFFEEE6"/>
-  </w:style>
-  <w:style w:type="paragraph" w:customStyle="1" w:styleId="563FA530BCB74365BBC566FE00EDB5DE">
-    <w:name w:val="563FA530BCB74365BBC566FE00EDB5DE"/>
-  </w:style>
-  <w:style w:type="paragraph" w:customStyle="1" w:styleId="7338BE4836EF45AD83287DF1A9F16CE3">
-    <w:name w:val="7338BE4836EF45AD83287DF1A9F16CE3"/>
-  </w:style>
-  <w:style w:type="paragraph" w:customStyle="1" w:styleId="2455EF10091C470F8F5308BDC7A412C0">
-    <w:name w:val="2455EF10091C470F8F5308BDC7A412C0"/>
-  </w:style>
-  <w:style w:type="paragraph" w:customStyle="1" w:styleId="BEF80C0C69E544CE902D4DD36598C90A">
-    <w:name w:val="BEF80C0C69E544CE902D4DD36598C90A"/>
-  </w:style>
-  <w:style w:type="paragraph" w:customStyle="1" w:styleId="E979821B5BE3425F8F8DA92E5AACB9C1">
-    <w:name w:val="E979821B5BE3425F8F8DA92E5AACB9C1"/>
-  </w:style>
-  <w:style w:type="paragraph" w:customStyle="1" w:styleId="1224969E1C85480491AEA65011C60ED7">
-    <w:name w:val="1224969E1C85480491AEA65011C60ED7"/>
-  </w:style>
-  <w:style w:type="paragraph" w:customStyle="1" w:styleId="506B39633FA9434BABBB9F6378895C2A">
-    <w:name w:val="506B39633FA9434BABBB9F6378895C2A"/>
-  </w:style>
-  <w:style w:type="paragraph" w:customStyle="1" w:styleId="AC161A1F030F43E7B5FDD48EF9EB98D5">
-    <w:name w:val="AC161A1F030F43E7B5FDD48EF9EB98D5"/>
-  </w:style>
-  <w:style w:type="paragraph" w:customStyle="1" w:styleId="83B7BE6DC26D460F827372EE46F84F84">
-    <w:name w:val="83B7BE6DC26D460F827372EE46F84F84"/>
-  </w:style>
-  <w:style w:type="paragraph" w:customStyle="1" w:styleId="7A2947CCFAE349DDA6A190E4CB81AE26">
-    <w:name w:val="7A2947CCFAE349DDA6A190E4CB81AE26"/>
-  </w:style>
-  <w:style w:type="paragraph" w:customStyle="1" w:styleId="4543980E36CA44A4BFFF4EE6266A669B">
-    <w:name w:val="4543980E36CA44A4BFFF4EE6266A669B"/>
-  </w:style>
-  <w:style w:type="paragraph" w:customStyle="1" w:styleId="FF7AE565573043C5ACC314B1E57B635F">
-    <w:name w:val="FF7AE565573043C5ACC314B1E57B635F"/>
-  </w:style>
-  <w:style w:type="paragraph" w:customStyle="1" w:styleId="4015A990913540D6A9334589592A959A">
-    <w:name w:val="4015A990913540D6A9334589592A959A"/>
-  </w:style>
-  <w:style w:type="paragraph" w:customStyle="1" w:styleId="3988F371A3C24326882607747254777C">
-    <w:name w:val="3988F371A3C24326882607747254777C"/>
   </w:style>
 </w:styles>
 </file>

</xml_diff>

<commit_message>
Finalised Project 3 Approved by Udacity
</commit_message>
<xml_diff>
--- a/Udacity Preparing and Modelling Data/Project 3 Project Market Analysis Report for National Clothing Chain/National Clothing Chain Summary Report.docx
+++ b/Udacity Preparing and Modelling Data/Project 3 Project Market Analysis Report for National Clothing Chain/National Clothing Chain Summary Report.docx
@@ -35,8 +35,16 @@
           <w:p>
             <w:pPr>
               <w:pStyle w:val="Title"/>
+              <w:rPr>
+                <w:sz w:val="44"/>
+                <w:szCs w:val="44"/>
+              </w:rPr>
             </w:pPr>
             <w:r>
+              <w:rPr>
+                <w:sz w:val="44"/>
+                <w:szCs w:val="44"/>
+              </w:rPr>
               <w:t>National Clothing Chain Summary Report</w:t>
             </w:r>
           </w:p>
@@ -184,7 +192,15 @@
           <w:sz w:val="22"/>
           <w:szCs w:val="22"/>
         </w:rPr>
-        <w:t>The correlation (R2 value) between sales and income is 0.78</w:t>
+        <w:t>The correlation (R2 value) between sales and income is 0.</w:t>
+      </w:r>
+      <w:r>
+        <w:rPr>
+          <w:color w:val="002060"/>
+          <w:sz w:val="22"/>
+          <w:szCs w:val="22"/>
+        </w:rPr>
+        <w:t>88</w:t>
       </w:r>
       <w:r>
         <w:rPr>
@@ -215,7 +231,60 @@
       <w:pPr>
         <w:pStyle w:val="ListParagraph"/>
         <w:ind w:left="750"/>
-        <w:rPr>
+        <w:jc w:val="center"/>
+        <w:rPr>
+          <w:color w:val="002060"/>
+          <w:sz w:val="22"/>
+          <w:szCs w:val="22"/>
+        </w:rPr>
+      </w:pPr>
+      <w:r>
+        <w:rPr>
+          <w:noProof/>
+        </w:rPr>
+        <w:drawing>
+          <wp:inline distT="0" distB="0" distL="0" distR="0" wp14:anchorId="0129CC3B" wp14:editId="354C898A">
+            <wp:extent cx="5712583" cy="2315183"/>
+            <wp:effectExtent l="0" t="0" r="2540" b="9525"/>
+            <wp:docPr id="961152556" name="Picture 1"/>
+            <wp:cNvGraphicFramePr>
+              <a:graphicFrameLocks xmlns:a="http://schemas.openxmlformats.org/drawingml/2006/main" noChangeAspect="1"/>
+            </wp:cNvGraphicFramePr>
+            <a:graphic xmlns:a="http://schemas.openxmlformats.org/drawingml/2006/main">
+              <a:graphicData uri="http://schemas.openxmlformats.org/drawingml/2006/picture">
+                <pic:pic xmlns:pic="http://schemas.openxmlformats.org/drawingml/2006/picture">
+                  <pic:nvPicPr>
+                    <pic:cNvPr id="961152556" name=""/>
+                    <pic:cNvPicPr/>
+                  </pic:nvPicPr>
+                  <pic:blipFill>
+                    <a:blip r:embed="rId8"/>
+                    <a:stretch>
+                      <a:fillRect/>
+                    </a:stretch>
+                  </pic:blipFill>
+                  <pic:spPr>
+                    <a:xfrm>
+                      <a:off x="0" y="0"/>
+                      <a:ext cx="5734290" cy="2323980"/>
+                    </a:xfrm>
+                    <a:prstGeom prst="rect">
+                      <a:avLst/>
+                    </a:prstGeom>
+                  </pic:spPr>
+                </pic:pic>
+              </a:graphicData>
+            </a:graphic>
+          </wp:inline>
+        </w:drawing>
+      </w:r>
+    </w:p>
+    <w:p>
+      <w:pPr>
+        <w:pStyle w:val="ListParagraph"/>
+        <w:ind w:left="750"/>
+        <w:rPr>
+          <w:color w:val="002060"/>
           <w:sz w:val="22"/>
           <w:szCs w:val="22"/>
         </w:rPr>
@@ -283,6 +352,64 @@
       <w:pPr>
         <w:pStyle w:val="ListParagraph"/>
         <w:ind w:left="750"/>
+        <w:jc w:val="center"/>
+        <w:rPr>
+          <w:color w:val="002060"/>
+          <w:sz w:val="22"/>
+          <w:szCs w:val="22"/>
+        </w:rPr>
+      </w:pPr>
+      <w:r>
+        <w:rPr>
+          <w:noProof/>
+        </w:rPr>
+        <w:drawing>
+          <wp:inline distT="0" distB="0" distL="0" distR="0" wp14:anchorId="1117AA2E" wp14:editId="67031F3A">
+            <wp:extent cx="5397897" cy="2636196"/>
+            <wp:effectExtent l="0" t="0" r="0" b="0"/>
+            <wp:docPr id="360344626" name="Picture 1"/>
+            <wp:cNvGraphicFramePr>
+              <a:graphicFrameLocks xmlns:a="http://schemas.openxmlformats.org/drawingml/2006/main" noChangeAspect="1"/>
+            </wp:cNvGraphicFramePr>
+            <a:graphic xmlns:a="http://schemas.openxmlformats.org/drawingml/2006/main">
+              <a:graphicData uri="http://schemas.openxmlformats.org/drawingml/2006/picture">
+                <pic:pic xmlns:pic="http://schemas.openxmlformats.org/drawingml/2006/picture">
+                  <pic:nvPicPr>
+                    <pic:cNvPr id="360344626" name=""/>
+                    <pic:cNvPicPr/>
+                  </pic:nvPicPr>
+                  <pic:blipFill>
+                    <a:blip r:embed="rId9">
+                      <a:extLst>
+                        <a:ext uri="{28A0092B-C50C-407E-A947-70E740481C1C}">
+                          <a14:useLocalDpi xmlns:a14="http://schemas.microsoft.com/office/drawing/2010/main" val="0"/>
+                        </a:ext>
+                      </a:extLst>
+                    </a:blip>
+                    <a:stretch>
+                      <a:fillRect/>
+                    </a:stretch>
+                  </pic:blipFill>
+                  <pic:spPr>
+                    <a:xfrm>
+                      <a:off x="0" y="0"/>
+                      <a:ext cx="5479442" cy="2676021"/>
+                    </a:xfrm>
+                    <a:prstGeom prst="rect">
+                      <a:avLst/>
+                    </a:prstGeom>
+                  </pic:spPr>
+                </pic:pic>
+              </a:graphicData>
+            </a:graphic>
+          </wp:inline>
+        </w:drawing>
+      </w:r>
+    </w:p>
+    <w:p>
+      <w:pPr>
+        <w:pStyle w:val="ListParagraph"/>
+        <w:ind w:left="750"/>
         <w:rPr>
           <w:sz w:val="22"/>
           <w:szCs w:val="22"/>
@@ -336,18 +463,8 @@
           <w:sz w:val="22"/>
           <w:szCs w:val="22"/>
         </w:rPr>
-        <w:t xml:space="preserve">The linear regression formulas are as </w:t>
-      </w:r>
-      <w:proofErr w:type="gramStart"/>
-      <w:r>
-        <w:rPr>
-          <w:color w:val="002060"/>
-          <w:sz w:val="22"/>
-          <w:szCs w:val="22"/>
-        </w:rPr>
-        <w:t>follows:-</w:t>
-      </w:r>
-      <w:proofErr w:type="gramEnd"/>
+        <w:t>The linear regression formulas are as follows:-</w:t>
+      </w:r>
     </w:p>
     <w:p>
       <w:pPr>
@@ -796,7 +913,6 @@
           <w:sz w:val="22"/>
           <w:szCs w:val="22"/>
         </w:rPr>
-        <w:lastRenderedPageBreak/>
         <w:t>Which customer do you predict has the highest income?</w:t>
       </w:r>
     </w:p>
@@ -842,6 +958,7 @@
         <w:pStyle w:val="ListParagraph"/>
         <w:ind w:left="750"/>
         <w:rPr>
+          <w:color w:val="002060"/>
           <w:sz w:val="22"/>
           <w:szCs w:val="22"/>
         </w:rPr>
@@ -898,18 +1015,127 @@
     </w:p>
     <w:p>
       <w:pPr>
-        <w:rPr>
-          <w:color w:val="002060"/>
-          <w:sz w:val="22"/>
-          <w:szCs w:val="22"/>
-        </w:rPr>
-      </w:pPr>
-      <w:r>
-        <w:rPr>
-          <w:color w:val="002060"/>
-          <w:sz w:val="22"/>
-          <w:szCs w:val="22"/>
-        </w:rPr>
+        <w:pStyle w:val="ListParagraph"/>
+        <w:ind w:left="750"/>
+        <w:rPr>
+          <w:color w:val="002060"/>
+          <w:sz w:val="22"/>
+          <w:szCs w:val="22"/>
+        </w:rPr>
+      </w:pPr>
+    </w:p>
+    <w:p>
+      <w:pPr>
+        <w:pStyle w:val="ListParagraph"/>
+        <w:ind w:left="750"/>
+        <w:jc w:val="center"/>
+        <w:rPr>
+          <w:color w:val="002060"/>
+          <w:sz w:val="22"/>
+          <w:szCs w:val="22"/>
+        </w:rPr>
+      </w:pPr>
+      <w:r>
+        <w:rPr>
+          <w:noProof/>
+        </w:rPr>
+        <w:drawing>
+          <wp:inline distT="0" distB="0" distL="0" distR="0" wp14:anchorId="7AC2A416" wp14:editId="434FA16E">
+            <wp:extent cx="6478622" cy="1445693"/>
+            <wp:effectExtent l="0" t="0" r="0" b="2540"/>
+            <wp:docPr id="913742420" name="Picture 1"/>
+            <wp:cNvGraphicFramePr>
+              <a:graphicFrameLocks xmlns:a="http://schemas.openxmlformats.org/drawingml/2006/main" noChangeAspect="1"/>
+            </wp:cNvGraphicFramePr>
+            <a:graphic xmlns:a="http://schemas.openxmlformats.org/drawingml/2006/main">
+              <a:graphicData uri="http://schemas.openxmlformats.org/drawingml/2006/picture">
+                <pic:pic xmlns:pic="http://schemas.openxmlformats.org/drawingml/2006/picture">
+                  <pic:nvPicPr>
+                    <pic:cNvPr id="913742420" name=""/>
+                    <pic:cNvPicPr/>
+                  </pic:nvPicPr>
+                  <pic:blipFill>
+                    <a:blip r:embed="rId10"/>
+                    <a:stretch>
+                      <a:fillRect/>
+                    </a:stretch>
+                  </pic:blipFill>
+                  <pic:spPr>
+                    <a:xfrm>
+                      <a:off x="0" y="0"/>
+                      <a:ext cx="6529034" cy="1456942"/>
+                    </a:xfrm>
+                    <a:prstGeom prst="rect">
+                      <a:avLst/>
+                    </a:prstGeom>
+                  </pic:spPr>
+                </pic:pic>
+              </a:graphicData>
+            </a:graphic>
+          </wp:inline>
+        </w:drawing>
+      </w:r>
+    </w:p>
+    <w:p>
+      <w:pPr>
+        <w:rPr>
+          <w:color w:val="002060"/>
+          <w:sz w:val="22"/>
+          <w:szCs w:val="22"/>
+        </w:rPr>
+      </w:pPr>
+    </w:p>
+    <w:p>
+      <w:pPr>
+        <w:rPr>
+          <w:color w:val="002060"/>
+          <w:sz w:val="22"/>
+          <w:szCs w:val="22"/>
+        </w:rPr>
+      </w:pPr>
+    </w:p>
+    <w:p>
+      <w:pPr>
+        <w:rPr>
+          <w:color w:val="002060"/>
+          <w:sz w:val="22"/>
+          <w:szCs w:val="22"/>
+        </w:rPr>
+      </w:pPr>
+    </w:p>
+    <w:p>
+      <w:pPr>
+        <w:rPr>
+          <w:color w:val="002060"/>
+          <w:sz w:val="22"/>
+          <w:szCs w:val="22"/>
+        </w:rPr>
+      </w:pPr>
+    </w:p>
+    <w:p>
+      <w:pPr>
+        <w:rPr>
+          <w:color w:val="002060"/>
+          <w:sz w:val="22"/>
+          <w:szCs w:val="22"/>
+        </w:rPr>
+      </w:pPr>
+    </w:p>
+    <w:p>
+      <w:pPr>
+        <w:rPr>
+          <w:color w:val="002060"/>
+          <w:sz w:val="22"/>
+          <w:szCs w:val="22"/>
+        </w:rPr>
+      </w:pPr>
+      <w:r>
+        <w:rPr>
+          <w:color w:val="002060"/>
+          <w:sz w:val="22"/>
+          <w:szCs w:val="22"/>
+        </w:rPr>
+        <w:lastRenderedPageBreak/>
         <w:t xml:space="preserve">There are states with disproportionately large customer base when compared to the population. This was arrived by importing Outside data from web page </w:t>
       </w:r>
       <w:r>
@@ -998,6 +1224,74 @@
       </w:pPr>
       <w:r>
         <w:rPr>
+          <w:noProof/>
+        </w:rPr>
+        <w:drawing>
+          <wp:anchor distT="0" distB="0" distL="114300" distR="114300" simplePos="0" relativeHeight="251661312" behindDoc="1" locked="0" layoutInCell="1" allowOverlap="1" wp14:anchorId="166BBC93" wp14:editId="059CFC68">
+            <wp:simplePos x="0" y="0"/>
+            <wp:positionH relativeFrom="margin">
+              <wp:align>right</wp:align>
+            </wp:positionH>
+            <wp:positionV relativeFrom="paragraph">
+              <wp:posOffset>349250</wp:posOffset>
+            </wp:positionV>
+            <wp:extent cx="6673850" cy="1172845"/>
+            <wp:effectExtent l="0" t="0" r="0" b="8255"/>
+            <wp:wrapTight wrapText="bothSides">
+              <wp:wrapPolygon edited="0">
+                <wp:start x="0" y="0"/>
+                <wp:lineTo x="0" y="21401"/>
+                <wp:lineTo x="21518" y="21401"/>
+                <wp:lineTo x="21518" y="0"/>
+                <wp:lineTo x="0" y="0"/>
+              </wp:wrapPolygon>
+            </wp:wrapTight>
+            <wp:docPr id="1506715649" name="Picture 1"/>
+            <wp:cNvGraphicFramePr>
+              <a:graphicFrameLocks xmlns:a="http://schemas.openxmlformats.org/drawingml/2006/main" noChangeAspect="1"/>
+            </wp:cNvGraphicFramePr>
+            <a:graphic xmlns:a="http://schemas.openxmlformats.org/drawingml/2006/main">
+              <a:graphicData uri="http://schemas.openxmlformats.org/drawingml/2006/picture">
+                <pic:pic xmlns:pic="http://schemas.openxmlformats.org/drawingml/2006/picture">
+                  <pic:nvPicPr>
+                    <pic:cNvPr id="1506715649" name=""/>
+                    <pic:cNvPicPr/>
+                  </pic:nvPicPr>
+                  <pic:blipFill>
+                    <a:blip r:embed="rId11">
+                      <a:extLst>
+                        <a:ext uri="{28A0092B-C50C-407E-A947-70E740481C1C}">
+                          <a14:useLocalDpi xmlns:a14="http://schemas.microsoft.com/office/drawing/2010/main" val="0"/>
+                        </a:ext>
+                      </a:extLst>
+                    </a:blip>
+                    <a:stretch>
+                      <a:fillRect/>
+                    </a:stretch>
+                  </pic:blipFill>
+                  <pic:spPr>
+                    <a:xfrm>
+                      <a:off x="0" y="0"/>
+                      <a:ext cx="6673850" cy="1172845"/>
+                    </a:xfrm>
+                    <a:prstGeom prst="rect">
+                      <a:avLst/>
+                    </a:prstGeom>
+                  </pic:spPr>
+                </pic:pic>
+              </a:graphicData>
+            </a:graphic>
+            <wp14:sizeRelH relativeFrom="margin">
+              <wp14:pctWidth>0</wp14:pctWidth>
+            </wp14:sizeRelH>
+            <wp14:sizeRelV relativeFrom="margin">
+              <wp14:pctHeight>0</wp14:pctHeight>
+            </wp14:sizeRelV>
+          </wp:anchor>
+        </w:drawing>
+      </w:r>
+      <w:r>
+        <w:rPr>
           <w:color w:val="002060"/>
           <w:sz w:val="22"/>
           <w:szCs w:val="22"/>
@@ -1024,26 +1318,230 @@
           <w:sz w:val="22"/>
           <w:szCs w:val="22"/>
         </w:rPr>
-        <w:t xml:space="preserve">The Population Vs Sales table shows the sales numbers vis a vis the populations of that state. States such as </w:t>
-      </w:r>
-      <w:proofErr w:type="spellStart"/>
-      <w:r>
-        <w:rPr>
-          <w:color w:val="002060"/>
-          <w:sz w:val="22"/>
-          <w:szCs w:val="22"/>
-        </w:rPr>
-        <w:t>Texax</w:t>
-      </w:r>
-      <w:proofErr w:type="spellEnd"/>
-      <w:r>
-        <w:rPr>
-          <w:color w:val="002060"/>
-          <w:sz w:val="22"/>
-          <w:szCs w:val="22"/>
-        </w:rPr>
-        <w:t>, Florida, North Carolina though on a higher side of population the sales numbers are considerably low</w:t>
-      </w:r>
+        <w:t>T</w:t>
+      </w:r>
+      <w:r>
+        <w:rPr>
+          <w:color w:val="002060"/>
+          <w:sz w:val="22"/>
+          <w:szCs w:val="22"/>
+        </w:rPr>
+        <w:t xml:space="preserve">he Population Vs Sales table shows the sales numbers vis a vis the populations of that state. States such as Texax, Florida, North Carolina </w:t>
+      </w:r>
+      <w:r>
+        <w:rPr>
+          <w:color w:val="002060"/>
+          <w:sz w:val="22"/>
+          <w:szCs w:val="22"/>
+        </w:rPr>
+        <w:t xml:space="preserve">etc. </w:t>
+      </w:r>
+      <w:r>
+        <w:rPr>
+          <w:color w:val="002060"/>
+          <w:sz w:val="22"/>
+          <w:szCs w:val="22"/>
+        </w:rPr>
+        <w:t>though on a higher side of population the sales numbers are considerably low</w:t>
+      </w:r>
+    </w:p>
+    <w:p>
+      <w:pPr>
+        <w:pStyle w:val="ListParagraph"/>
+        <w:rPr>
+          <w:color w:val="002060"/>
+          <w:sz w:val="22"/>
+          <w:szCs w:val="22"/>
+        </w:rPr>
+      </w:pPr>
+      <w:r>
+        <w:rPr>
+          <w:noProof/>
+          <w:color w:val="002060"/>
+          <w:sz w:val="22"/>
+          <w:szCs w:val="22"/>
+        </w:rPr>
+        <w:drawing>
+          <wp:anchor distT="0" distB="0" distL="114300" distR="114300" simplePos="0" relativeHeight="251662336" behindDoc="1" locked="0" layoutInCell="1" allowOverlap="1" wp14:anchorId="0AC6E2E3" wp14:editId="14E83729">
+            <wp:simplePos x="0" y="0"/>
+            <wp:positionH relativeFrom="margin">
+              <wp:posOffset>104651</wp:posOffset>
+            </wp:positionH>
+            <wp:positionV relativeFrom="paragraph">
+              <wp:posOffset>245877</wp:posOffset>
+            </wp:positionV>
+            <wp:extent cx="6848475" cy="2819400"/>
+            <wp:effectExtent l="0" t="0" r="9525" b="2540"/>
+            <wp:wrapTight wrapText="bothSides">
+              <wp:wrapPolygon edited="0">
+                <wp:start x="0" y="0"/>
+                <wp:lineTo x="0" y="21454"/>
+                <wp:lineTo x="21570" y="21454"/>
+                <wp:lineTo x="21570" y="0"/>
+                <wp:lineTo x="0" y="0"/>
+              </wp:wrapPolygon>
+            </wp:wrapTight>
+            <wp:docPr id="1842674795" name="Picture 2"/>
+            <wp:cNvGraphicFramePr>
+              <a:graphicFrameLocks xmlns:a="http://schemas.openxmlformats.org/drawingml/2006/main" noChangeAspect="1"/>
+            </wp:cNvGraphicFramePr>
+            <a:graphic xmlns:a="http://schemas.openxmlformats.org/drawingml/2006/main">
+              <a:graphicData uri="http://schemas.openxmlformats.org/drawingml/2006/picture">
+                <pic:pic xmlns:pic="http://schemas.openxmlformats.org/drawingml/2006/picture">
+                  <pic:nvPicPr>
+                    <pic:cNvPr id="0" name="Picture 2"/>
+                    <pic:cNvPicPr>
+                      <a:picLocks noChangeAspect="1" noChangeArrowheads="1"/>
+                    </pic:cNvPicPr>
+                  </pic:nvPicPr>
+                  <pic:blipFill>
+                    <a:blip r:embed="rId12">
+                      <a:extLst>
+                        <a:ext uri="{28A0092B-C50C-407E-A947-70E740481C1C}">
+                          <a14:useLocalDpi xmlns:a14="http://schemas.microsoft.com/office/drawing/2010/main" val="0"/>
+                        </a:ext>
+                      </a:extLst>
+                    </a:blip>
+                    <a:srcRect/>
+                    <a:stretch>
+                      <a:fillRect/>
+                    </a:stretch>
+                  </pic:blipFill>
+                  <pic:spPr bwMode="auto">
+                    <a:xfrm>
+                      <a:off x="0" y="0"/>
+                      <a:ext cx="6848475" cy="2819400"/>
+                    </a:xfrm>
+                    <a:prstGeom prst="rect">
+                      <a:avLst/>
+                    </a:prstGeom>
+                    <a:noFill/>
+                    <a:ln>
+                      <a:noFill/>
+                    </a:ln>
+                  </pic:spPr>
+                </pic:pic>
+              </a:graphicData>
+            </a:graphic>
+            <wp14:sizeRelH relativeFrom="margin">
+              <wp14:pctWidth>0</wp14:pctWidth>
+            </wp14:sizeRelH>
+            <wp14:sizeRelV relativeFrom="margin">
+              <wp14:pctHeight>0</wp14:pctHeight>
+            </wp14:sizeRelV>
+          </wp:anchor>
+        </w:drawing>
+      </w:r>
+    </w:p>
+    <w:p>
+      <w:pPr>
+        <w:rPr>
+          <w:b/>
+          <w:bCs/>
+          <w:sz w:val="22"/>
+          <w:szCs w:val="22"/>
+          <w:u w:val="single"/>
+        </w:rPr>
+      </w:pPr>
+    </w:p>
+    <w:p>
+      <w:pPr>
+        <w:rPr>
+          <w:b/>
+          <w:bCs/>
+          <w:sz w:val="22"/>
+          <w:szCs w:val="22"/>
+          <w:u w:val="single"/>
+        </w:rPr>
+      </w:pPr>
+    </w:p>
+    <w:p>
+      <w:pPr>
+        <w:rPr>
+          <w:b/>
+          <w:bCs/>
+          <w:sz w:val="22"/>
+          <w:szCs w:val="22"/>
+          <w:u w:val="single"/>
+        </w:rPr>
+      </w:pPr>
+    </w:p>
+    <w:p>
+      <w:pPr>
+        <w:rPr>
+          <w:b/>
+          <w:bCs/>
+          <w:sz w:val="22"/>
+          <w:szCs w:val="22"/>
+          <w:u w:val="single"/>
+        </w:rPr>
+      </w:pPr>
+    </w:p>
+    <w:p>
+      <w:pPr>
+        <w:rPr>
+          <w:b/>
+          <w:bCs/>
+          <w:sz w:val="22"/>
+          <w:szCs w:val="22"/>
+          <w:u w:val="single"/>
+        </w:rPr>
+      </w:pPr>
+    </w:p>
+    <w:p>
+      <w:pPr>
+        <w:rPr>
+          <w:b/>
+          <w:bCs/>
+          <w:sz w:val="22"/>
+          <w:szCs w:val="22"/>
+          <w:u w:val="single"/>
+        </w:rPr>
+      </w:pPr>
+    </w:p>
+    <w:p>
+      <w:pPr>
+        <w:rPr>
+          <w:b/>
+          <w:bCs/>
+          <w:sz w:val="22"/>
+          <w:szCs w:val="22"/>
+          <w:u w:val="single"/>
+        </w:rPr>
+      </w:pPr>
+    </w:p>
+    <w:p>
+      <w:pPr>
+        <w:rPr>
+          <w:b/>
+          <w:bCs/>
+          <w:sz w:val="22"/>
+          <w:szCs w:val="22"/>
+          <w:u w:val="single"/>
+        </w:rPr>
+      </w:pPr>
+    </w:p>
+    <w:p>
+      <w:pPr>
+        <w:rPr>
+          <w:b/>
+          <w:bCs/>
+          <w:sz w:val="22"/>
+          <w:szCs w:val="22"/>
+          <w:u w:val="single"/>
+        </w:rPr>
+      </w:pPr>
+    </w:p>
+    <w:p>
+      <w:pPr>
+        <w:rPr>
+          <w:b/>
+          <w:bCs/>
+          <w:sz w:val="22"/>
+          <w:szCs w:val="22"/>
+          <w:u w:val="single"/>
+        </w:rPr>
+      </w:pPr>
     </w:p>
     <w:p>
       <w:pPr>
@@ -1085,25 +1583,7 @@
           <w:sz w:val="22"/>
           <w:szCs w:val="22"/>
         </w:rPr>
-        <w:t xml:space="preserve">A select set of States and Customers can be targeted Item wise, </w:t>
-      </w:r>
-      <w:proofErr w:type="gramStart"/>
-      <w:r>
-        <w:rPr>
-          <w:color w:val="002060"/>
-          <w:sz w:val="22"/>
-          <w:szCs w:val="22"/>
-        </w:rPr>
-        <w:t>Navigate</w:t>
-      </w:r>
-      <w:proofErr w:type="gramEnd"/>
-      <w:r>
-        <w:rPr>
-          <w:color w:val="002060"/>
-          <w:sz w:val="22"/>
-          <w:szCs w:val="22"/>
-        </w:rPr>
-        <w:t xml:space="preserve"> to the page named </w:t>
+        <w:t xml:space="preserve">A select set of States and Customers can be targeted Item wise, Navigate to the page named </w:t>
       </w:r>
       <w:r>
         <w:rPr>
@@ -1163,6 +1643,73 @@
           <w:szCs w:val="22"/>
         </w:rPr>
       </w:pPr>
+    </w:p>
+    <w:p>
+      <w:pPr>
+        <w:pStyle w:val="ListParagraph"/>
+        <w:jc w:val="center"/>
+        <w:rPr>
+          <w:color w:val="002060"/>
+          <w:sz w:val="22"/>
+          <w:szCs w:val="22"/>
+        </w:rPr>
+      </w:pPr>
+      <w:r>
+        <w:rPr>
+          <w:noProof/>
+          <w:color w:val="002060"/>
+          <w:sz w:val="22"/>
+          <w:szCs w:val="22"/>
+        </w:rPr>
+        <w:drawing>
+          <wp:inline distT="0" distB="0" distL="0" distR="0" wp14:anchorId="43830619" wp14:editId="40418AE9">
+            <wp:extent cx="5885788" cy="3297676"/>
+            <wp:effectExtent l="0" t="0" r="1270" b="0"/>
+            <wp:docPr id="229406464" name="Picture 1"/>
+            <wp:cNvGraphicFramePr>
+              <a:graphicFrameLocks xmlns:a="http://schemas.openxmlformats.org/drawingml/2006/main" noChangeAspect="1"/>
+            </wp:cNvGraphicFramePr>
+            <a:graphic xmlns:a="http://schemas.openxmlformats.org/drawingml/2006/main">
+              <a:graphicData uri="http://schemas.openxmlformats.org/drawingml/2006/picture">
+                <pic:pic xmlns:pic="http://schemas.openxmlformats.org/drawingml/2006/picture">
+                  <pic:nvPicPr>
+                    <pic:cNvPr id="0" name="Picture 1"/>
+                    <pic:cNvPicPr>
+                      <a:picLocks noChangeAspect="1" noChangeArrowheads="1"/>
+                    </pic:cNvPicPr>
+                  </pic:nvPicPr>
+                  <pic:blipFill>
+                    <a:blip r:embed="rId13">
+                      <a:extLst>
+                        <a:ext uri="{28A0092B-C50C-407E-A947-70E740481C1C}">
+                          <a14:useLocalDpi xmlns:a14="http://schemas.microsoft.com/office/drawing/2010/main" val="0"/>
+                        </a:ext>
+                      </a:extLst>
+                    </a:blip>
+                    <a:srcRect/>
+                    <a:stretch>
+                      <a:fillRect/>
+                    </a:stretch>
+                  </pic:blipFill>
+                  <pic:spPr bwMode="auto">
+                    <a:xfrm>
+                      <a:off x="0" y="0"/>
+                      <a:ext cx="5905226" cy="3308567"/>
+                    </a:xfrm>
+                    <a:prstGeom prst="rect">
+                      <a:avLst/>
+                    </a:prstGeom>
+                    <a:noFill/>
+                    <a:ln>
+                      <a:noFill/>
+                    </a:ln>
+                  </pic:spPr>
+                </pic:pic>
+              </a:graphicData>
+            </a:graphic>
+          </wp:inline>
+        </w:drawing>
+      </w:r>
     </w:p>
     <w:p>
       <w:pPr>
@@ -1207,6 +1754,117 @@
     <w:p>
       <w:pPr>
         <w:pStyle w:val="ListParagraph"/>
+        <w:jc w:val="center"/>
+        <w:rPr>
+          <w:color w:val="002060"/>
+          <w:sz w:val="22"/>
+          <w:szCs w:val="22"/>
+        </w:rPr>
+      </w:pPr>
+      <w:r>
+        <w:rPr>
+          <w:noProof/>
+        </w:rPr>
+        <w:drawing>
+          <wp:inline distT="0" distB="0" distL="0" distR="0" wp14:anchorId="7C207297" wp14:editId="643A1EE7">
+            <wp:extent cx="4914900" cy="2066925"/>
+            <wp:effectExtent l="0" t="0" r="0" b="9525"/>
+            <wp:docPr id="719030449" name="Picture 1"/>
+            <wp:cNvGraphicFramePr>
+              <a:graphicFrameLocks xmlns:a="http://schemas.openxmlformats.org/drawingml/2006/main" noChangeAspect="1"/>
+            </wp:cNvGraphicFramePr>
+            <a:graphic xmlns:a="http://schemas.openxmlformats.org/drawingml/2006/main">
+              <a:graphicData uri="http://schemas.openxmlformats.org/drawingml/2006/picture">
+                <pic:pic xmlns:pic="http://schemas.openxmlformats.org/drawingml/2006/picture">
+                  <pic:nvPicPr>
+                    <pic:cNvPr id="719030449" name=""/>
+                    <pic:cNvPicPr/>
+                  </pic:nvPicPr>
+                  <pic:blipFill>
+                    <a:blip r:embed="rId14"/>
+                    <a:stretch>
+                      <a:fillRect/>
+                    </a:stretch>
+                  </pic:blipFill>
+                  <pic:spPr>
+                    <a:xfrm>
+                      <a:off x="0" y="0"/>
+                      <a:ext cx="4914900" cy="2066925"/>
+                    </a:xfrm>
+                    <a:prstGeom prst="rect">
+                      <a:avLst/>
+                    </a:prstGeom>
+                  </pic:spPr>
+                </pic:pic>
+              </a:graphicData>
+            </a:graphic>
+          </wp:inline>
+        </w:drawing>
+      </w:r>
+    </w:p>
+    <w:p>
+      <w:pPr>
+        <w:pStyle w:val="ListParagraph"/>
+        <w:rPr>
+          <w:color w:val="002060"/>
+          <w:sz w:val="22"/>
+          <w:szCs w:val="22"/>
+        </w:rPr>
+      </w:pPr>
+    </w:p>
+    <w:p>
+      <w:pPr>
+        <w:pStyle w:val="ListParagraph"/>
+        <w:rPr>
+          <w:color w:val="002060"/>
+          <w:sz w:val="22"/>
+          <w:szCs w:val="22"/>
+        </w:rPr>
+      </w:pPr>
+    </w:p>
+    <w:p>
+      <w:pPr>
+        <w:pStyle w:val="ListParagraph"/>
+        <w:rPr>
+          <w:color w:val="002060"/>
+          <w:sz w:val="22"/>
+          <w:szCs w:val="22"/>
+        </w:rPr>
+      </w:pPr>
+    </w:p>
+    <w:p>
+      <w:pPr>
+        <w:pStyle w:val="ListParagraph"/>
+        <w:rPr>
+          <w:color w:val="002060"/>
+          <w:sz w:val="22"/>
+          <w:szCs w:val="22"/>
+        </w:rPr>
+      </w:pPr>
+    </w:p>
+    <w:p>
+      <w:pPr>
+        <w:pStyle w:val="ListParagraph"/>
+        <w:rPr>
+          <w:color w:val="002060"/>
+          <w:sz w:val="22"/>
+          <w:szCs w:val="22"/>
+        </w:rPr>
+      </w:pPr>
+    </w:p>
+    <w:p>
+      <w:pPr>
+        <w:pStyle w:val="ListParagraph"/>
+        <w:rPr>
+          <w:color w:val="002060"/>
+          <w:sz w:val="22"/>
+          <w:szCs w:val="22"/>
+        </w:rPr>
+      </w:pPr>
+    </w:p>
+    <w:p>
+      <w:pPr>
+        <w:pStyle w:val="ListParagraph"/>
         <w:rPr>
           <w:color w:val="002060"/>
           <w:sz w:val="22"/>
@@ -1247,6 +1905,73 @@
     <w:p>
       <w:pPr>
         <w:pStyle w:val="ListParagraph"/>
+        <w:jc w:val="center"/>
+        <w:rPr>
+          <w:color w:val="002060"/>
+          <w:sz w:val="22"/>
+          <w:szCs w:val="22"/>
+        </w:rPr>
+      </w:pPr>
+      <w:r>
+        <w:rPr>
+          <w:noProof/>
+          <w:color w:val="002060"/>
+          <w:sz w:val="22"/>
+          <w:szCs w:val="22"/>
+        </w:rPr>
+        <w:drawing>
+          <wp:inline distT="0" distB="0" distL="0" distR="0" wp14:anchorId="21BEAD9D" wp14:editId="03E67F2E">
+            <wp:extent cx="3570051" cy="2229355"/>
+            <wp:effectExtent l="0" t="0" r="0" b="0"/>
+            <wp:docPr id="765054769" name="Picture 4"/>
+            <wp:cNvGraphicFramePr>
+              <a:graphicFrameLocks xmlns:a="http://schemas.openxmlformats.org/drawingml/2006/main" noChangeAspect="1"/>
+            </wp:cNvGraphicFramePr>
+            <a:graphic xmlns:a="http://schemas.openxmlformats.org/drawingml/2006/main">
+              <a:graphicData uri="http://schemas.openxmlformats.org/drawingml/2006/picture">
+                <pic:pic xmlns:pic="http://schemas.openxmlformats.org/drawingml/2006/picture">
+                  <pic:nvPicPr>
+                    <pic:cNvPr id="0" name="Picture 4"/>
+                    <pic:cNvPicPr>
+                      <a:picLocks noChangeAspect="1" noChangeArrowheads="1"/>
+                    </pic:cNvPicPr>
+                  </pic:nvPicPr>
+                  <pic:blipFill>
+                    <a:blip r:embed="rId15">
+                      <a:extLst>
+                        <a:ext uri="{28A0092B-C50C-407E-A947-70E740481C1C}">
+                          <a14:useLocalDpi xmlns:a14="http://schemas.microsoft.com/office/drawing/2010/main" val="0"/>
+                        </a:ext>
+                      </a:extLst>
+                    </a:blip>
+                    <a:srcRect/>
+                    <a:stretch>
+                      <a:fillRect/>
+                    </a:stretch>
+                  </pic:blipFill>
+                  <pic:spPr bwMode="auto">
+                    <a:xfrm>
+                      <a:off x="0" y="0"/>
+                      <a:ext cx="3586969" cy="2239919"/>
+                    </a:xfrm>
+                    <a:prstGeom prst="rect">
+                      <a:avLst/>
+                    </a:prstGeom>
+                    <a:noFill/>
+                    <a:ln>
+                      <a:noFill/>
+                    </a:ln>
+                  </pic:spPr>
+                </pic:pic>
+              </a:graphicData>
+            </a:graphic>
+          </wp:inline>
+        </w:drawing>
+      </w:r>
+    </w:p>
+    <w:p>
+      <w:pPr>
+        <w:pStyle w:val="ListParagraph"/>
         <w:rPr>
           <w:color w:val="002060"/>
           <w:sz w:val="22"/>
@@ -1269,6 +1994,71 @@
       </w:pPr>
       <w:r>
         <w:rPr>
+          <w:noProof/>
+        </w:rPr>
+        <w:drawing>
+          <wp:anchor distT="0" distB="0" distL="114300" distR="114300" simplePos="0" relativeHeight="251663360" behindDoc="1" locked="0" layoutInCell="1" allowOverlap="1" wp14:anchorId="33381F60" wp14:editId="645D5742">
+            <wp:simplePos x="0" y="0"/>
+            <wp:positionH relativeFrom="margin">
+              <wp:align>right</wp:align>
+            </wp:positionH>
+            <wp:positionV relativeFrom="paragraph">
+              <wp:posOffset>810260</wp:posOffset>
+            </wp:positionV>
+            <wp:extent cx="6497955" cy="1225550"/>
+            <wp:effectExtent l="0" t="0" r="0" b="0"/>
+            <wp:wrapTight wrapText="bothSides">
+              <wp:wrapPolygon edited="0">
+                <wp:start x="0" y="0"/>
+                <wp:lineTo x="0" y="21152"/>
+                <wp:lineTo x="21530" y="21152"/>
+                <wp:lineTo x="21530" y="0"/>
+                <wp:lineTo x="0" y="0"/>
+              </wp:wrapPolygon>
+            </wp:wrapTight>
+            <wp:docPr id="1297420737" name="Picture 1"/>
+            <wp:cNvGraphicFramePr>
+              <a:graphicFrameLocks xmlns:a="http://schemas.openxmlformats.org/drawingml/2006/main" noChangeAspect="1"/>
+            </wp:cNvGraphicFramePr>
+            <a:graphic xmlns:a="http://schemas.openxmlformats.org/drawingml/2006/main">
+              <a:graphicData uri="http://schemas.openxmlformats.org/drawingml/2006/picture">
+                <pic:pic xmlns:pic="http://schemas.openxmlformats.org/drawingml/2006/picture">
+                  <pic:nvPicPr>
+                    <pic:cNvPr id="1297420737" name=""/>
+                    <pic:cNvPicPr/>
+                  </pic:nvPicPr>
+                  <pic:blipFill>
+                    <a:blip r:embed="rId16">
+                      <a:extLst>
+                        <a:ext uri="{28A0092B-C50C-407E-A947-70E740481C1C}">
+                          <a14:useLocalDpi xmlns:a14="http://schemas.microsoft.com/office/drawing/2010/main" val="0"/>
+                        </a:ext>
+                      </a:extLst>
+                    </a:blip>
+                    <a:stretch>
+                      <a:fillRect/>
+                    </a:stretch>
+                  </pic:blipFill>
+                  <pic:spPr>
+                    <a:xfrm>
+                      <a:off x="0" y="0"/>
+                      <a:ext cx="6497955" cy="1225550"/>
+                    </a:xfrm>
+                    <a:prstGeom prst="rect">
+                      <a:avLst/>
+                    </a:prstGeom>
+                  </pic:spPr>
+                </pic:pic>
+              </a:graphicData>
+            </a:graphic>
+            <wp14:sizeRelH relativeFrom="margin">
+              <wp14:pctWidth>0</wp14:pctWidth>
+            </wp14:sizeRelH>
+          </wp:anchor>
+        </w:drawing>
+      </w:r>
+      <w:r>
+        <w:rPr>
           <w:color w:val="002060"/>
           <w:sz w:val="22"/>
           <w:szCs w:val="22"/>
@@ -1281,25 +2071,7 @@
           <w:sz w:val="22"/>
           <w:szCs w:val="22"/>
         </w:rPr>
-        <w:t xml:space="preserve"> where National Clothing chain has no presence. The population vs sales chart also shows disproportionate sales trends state wise. A </w:t>
-      </w:r>
-      <w:proofErr w:type="spellStart"/>
-      <w:r>
-        <w:rPr>
-          <w:color w:val="002060"/>
-          <w:sz w:val="22"/>
-          <w:szCs w:val="22"/>
-        </w:rPr>
-        <w:t>statewise</w:t>
-      </w:r>
-      <w:proofErr w:type="spellEnd"/>
-      <w:r>
-        <w:rPr>
-          <w:color w:val="002060"/>
-          <w:sz w:val="22"/>
-          <w:szCs w:val="22"/>
-        </w:rPr>
-        <w:t xml:space="preserve"> targeted approach can be taken up for the opening up of more establishments keeping in mind the findings from the targeted customers and location findings as per the page named “Products&gt;Customers&gt;Locations”.</w:t>
+        <w:t xml:space="preserve"> where National Clothing chain has no presence. The population vs sales chart also shows disproportionate sales trends state wise. A statewise targeted approach can be taken up for the opening up of more establishments keeping in mind the findings from the targeted customers and location findings as per the page named “Products&gt;Customers&gt;Locations”.</w:t>
       </w:r>
     </w:p>
     <w:p>
@@ -1334,10 +2106,76 @@
         <w:t>The Customer Ratings to the Return rates have a moderate correlation hence the quality of the products needs to be improvised in order to the get the targeted average customer ratings of 4 stars in the coming year. This is currently averaging on 3.79 stars.</w:t>
       </w:r>
     </w:p>
+    <w:p>
+      <w:pPr>
+        <w:pStyle w:val="ListParagraph"/>
+        <w:rPr>
+          <w:color w:val="002060"/>
+          <w:sz w:val="22"/>
+          <w:szCs w:val="22"/>
+        </w:rPr>
+      </w:pPr>
+      <w:r>
+        <w:rPr>
+          <w:noProof/>
+          <w:color w:val="002060"/>
+          <w:sz w:val="22"/>
+          <w:szCs w:val="22"/>
+        </w:rPr>
+        <w:drawing>
+          <wp:inline distT="0" distB="0" distL="0" distR="0" wp14:anchorId="367110D2" wp14:editId="0E930DFF">
+            <wp:extent cx="5535038" cy="2720046"/>
+            <wp:effectExtent l="0" t="0" r="8890" b="4445"/>
+            <wp:docPr id="1524098042" name="Picture 5"/>
+            <wp:cNvGraphicFramePr>
+              <a:graphicFrameLocks xmlns:a="http://schemas.openxmlformats.org/drawingml/2006/main" noChangeAspect="1"/>
+            </wp:cNvGraphicFramePr>
+            <a:graphic xmlns:a="http://schemas.openxmlformats.org/drawingml/2006/main">
+              <a:graphicData uri="http://schemas.openxmlformats.org/drawingml/2006/picture">
+                <pic:pic xmlns:pic="http://schemas.openxmlformats.org/drawingml/2006/picture">
+                  <pic:nvPicPr>
+                    <pic:cNvPr id="0" name="Picture 5"/>
+                    <pic:cNvPicPr>
+                      <a:picLocks noChangeAspect="1" noChangeArrowheads="1"/>
+                    </pic:cNvPicPr>
+                  </pic:nvPicPr>
+                  <pic:blipFill>
+                    <a:blip r:embed="rId17">
+                      <a:extLst>
+                        <a:ext uri="{28A0092B-C50C-407E-A947-70E740481C1C}">
+                          <a14:useLocalDpi xmlns:a14="http://schemas.microsoft.com/office/drawing/2010/main" val="0"/>
+                        </a:ext>
+                      </a:extLst>
+                    </a:blip>
+                    <a:srcRect/>
+                    <a:stretch>
+                      <a:fillRect/>
+                    </a:stretch>
+                  </pic:blipFill>
+                  <pic:spPr bwMode="auto">
+                    <a:xfrm>
+                      <a:off x="0" y="0"/>
+                      <a:ext cx="5550589" cy="2727688"/>
+                    </a:xfrm>
+                    <a:prstGeom prst="rect">
+                      <a:avLst/>
+                    </a:prstGeom>
+                    <a:noFill/>
+                    <a:ln>
+                      <a:noFill/>
+                    </a:ln>
+                  </pic:spPr>
+                </pic:pic>
+              </a:graphicData>
+            </a:graphic>
+          </wp:inline>
+        </w:drawing>
+      </w:r>
+    </w:p>
     <w:sectPr>
-      <w:footerReference w:type="default" r:id="rId8"/>
+      <w:footerReference w:type="default" r:id="rId18"/>
       <w:pgSz w:w="12240" w:h="15840"/>
-      <w:pgMar w:top="1080" w:right="720" w:bottom="2160" w:left="720" w:header="720" w:footer="720" w:gutter="0"/>
+      <w:pgMar w:top="720" w:right="720" w:bottom="720" w:left="720" w:header="567" w:footer="567" w:gutter="0"/>
       <w:cols w:space="720"/>
       <w:docGrid w:linePitch="360"/>
     </w:sectPr>
@@ -5257,8 +6095,10 @@
     <w:rsidRoot w:val="00416F56"/>
     <w:rsid w:val="000D2693"/>
     <w:rsid w:val="00416F56"/>
+    <w:rsid w:val="00730794"/>
     <w:rsid w:val="00C4751E"/>
     <w:rsid w:val="00C73DC6"/>
+    <w:rsid w:val="00C860D7"/>
   </w:rsids>
   <m:mathPr>
     <m:mathFont m:val="Cambria Math"/>

</xml_diff>